<commit_message>
git clone、git pull和git fetch的用法及區別
</commit_message>
<xml_diff>
--- a/筆記-後端.docx
+++ b/筆記-後端.docx
@@ -1,6 +1,6 @@
 
 <file path=word/document.xml><?xml version="1.0" encoding="utf-8"?>
-<w:document xmlns:wpc="http://schemas.microsoft.com/office/word/2010/wordprocessingCanvas" xmlns:cx="http://schemas.microsoft.com/office/drawing/2014/chartex" xmlns:cx1="http://schemas.microsoft.com/office/drawing/2015/9/8/chartex" xmlns:cx2="http://schemas.microsoft.com/office/drawing/2015/10/21/chartex" xmlns:cx3="http://schemas.microsoft.com/office/drawing/2016/5/9/chartex" xmlns:cx4="http://schemas.microsoft.com/office/drawing/2016/5/10/chartex" xmlns:cx5="http://schemas.microsoft.com/office/drawing/2016/5/11/chartex" xmlns:cx6="http://schemas.microsoft.com/office/drawing/2016/5/12/chartex" xmlns:cx7="http://schemas.microsoft.com/office/drawing/2016/5/13/chartex" xmlns:cx8="http://schemas.microsoft.com/office/drawing/2016/5/14/chartex" xmlns:mc="http://schemas.openxmlformats.org/markup-compatibility/2006" xmlns:aink="http://schemas.microsoft.com/office/drawing/2016/ink" xmlns:am3d="http://schemas.microsoft.com/office/drawing/2017/model3d" xmlns:o="urn:schemas-microsoft-com:office:office" xmlns:r="http://schemas.openxmlformats.org/officeDocument/2006/relationships" xmlns:m="http://schemas.openxmlformats.org/officeDocument/2006/math" xmlns:v="urn:schemas-microsoft-com:vml" xmlns:wp14="http://schemas.microsoft.com/office/word/2010/wordprocessingDrawing" xmlns:wp="http://schemas.openxmlformats.org/drawingml/2006/wordprocessingDrawing" xmlns:w10="urn:schemas-microsoft-com:office:word" xmlns:w="http://schemas.openxmlformats.org/wordprocessingml/2006/main" xmlns:w14="http://schemas.microsoft.com/office/word/2010/wordml" xmlns:w15="http://schemas.microsoft.com/office/word/2012/wordml" xmlns:w16cid="http://schemas.microsoft.com/office/word/2016/wordml/cid" xmlns:w16se="http://schemas.microsoft.com/office/word/2015/wordml/symex" xmlns:wpg="http://schemas.microsoft.com/office/word/2010/wordprocessingGroup" xmlns:wpi="http://schemas.microsoft.com/office/word/2010/wordprocessingInk" xmlns:wne="http://schemas.microsoft.com/office/word/2006/wordml" xmlns:wps="http://schemas.microsoft.com/office/word/2010/wordprocessingShape" mc:Ignorable="w14 w15 w16se w16cid wp14">
+<w:document xmlns:wpc="http://schemas.microsoft.com/office/word/2010/wordprocessingCanvas" xmlns:cx="http://schemas.microsoft.com/office/drawing/2014/chartex" xmlns:cx1="http://schemas.microsoft.com/office/drawing/2015/9/8/chartex" xmlns:cx2="http://schemas.microsoft.com/office/drawing/2015/10/21/chartex" xmlns:cx3="http://schemas.microsoft.com/office/drawing/2016/5/9/chartex" xmlns:cx4="http://schemas.microsoft.com/office/drawing/2016/5/10/chartex" xmlns:cx5="http://schemas.microsoft.com/office/drawing/2016/5/11/chartex" xmlns:cx6="http://schemas.microsoft.com/office/drawing/2016/5/12/chartex" xmlns:cx7="http://schemas.microsoft.com/office/drawing/2016/5/13/chartex" xmlns:cx8="http://schemas.microsoft.com/office/drawing/2016/5/14/chartex" xmlns:mc="http://schemas.openxmlformats.org/markup-compatibility/2006" xmlns:aink="http://schemas.microsoft.com/office/drawing/2016/ink" xmlns:am3d="http://schemas.microsoft.com/office/drawing/2017/model3d" xmlns:o="urn:schemas-microsoft-com:office:office" xmlns:r="http://schemas.openxmlformats.org/officeDocument/2006/relationships" xmlns:m="http://schemas.openxmlformats.org/officeDocument/2006/math" xmlns:v="urn:schemas-microsoft-com:vml" xmlns:wp14="http://schemas.microsoft.com/office/word/2010/wordprocessingDrawing" xmlns:wp="http://schemas.openxmlformats.org/drawingml/2006/wordprocessingDrawing" xmlns:w10="urn:schemas-microsoft-com:office:word" xmlns:w="http://schemas.openxmlformats.org/wordprocessingml/2006/main" xmlns:w14="http://schemas.microsoft.com/office/word/2010/wordml" xmlns:w15="http://schemas.microsoft.com/office/word/2012/wordml" xmlns:w16cex="http://schemas.microsoft.com/office/word/2018/wordml/cex" xmlns:w16cid="http://schemas.microsoft.com/office/word/2016/wordml/cid" xmlns:w16="http://schemas.microsoft.com/office/word/2018/wordml" xmlns:w16sdtdh="http://schemas.microsoft.com/office/word/2020/wordml/sdtdatahash" xmlns:w16se="http://schemas.microsoft.com/office/word/2015/wordml/symex" xmlns:wpg="http://schemas.microsoft.com/office/word/2010/wordprocessingGroup" xmlns:wpi="http://schemas.microsoft.com/office/word/2010/wordprocessingInk" xmlns:wne="http://schemas.microsoft.com/office/word/2006/wordml" xmlns:wps="http://schemas.microsoft.com/office/word/2010/wordprocessingShape" mc:Ignorable="w14 w15 w16se w16cid w16 w16cex w16sdtdh wp14">
   <w:body>
     <w:p>
       <w:pPr>
@@ -207,15 +207,479 @@
           <w:rFonts w:eastAsiaTheme="minorHAnsi" w:hint="eastAsia"/>
           <w:lang w:eastAsia="zh-TW"/>
         </w:rPr>
-        <w:t>二、</w:t>
+        <w:t>二、右擊找到</w:t>
+      </w:r>
+      <w:r>
+        <w:rPr>
+          <w:rFonts w:eastAsiaTheme="minorHAnsi"/>
+          <w:lang w:eastAsia="zh-TW"/>
+        </w:rPr>
+        <w:t>Git Bash Here</w:t>
+      </w:r>
+      <w:r>
+        <w:rPr>
+          <w:rFonts w:eastAsiaTheme="minorHAnsi" w:hint="eastAsia"/>
+          <w:lang w:eastAsia="zh-TW"/>
+        </w:rPr>
+        <w:t>，彈出</w:t>
+      </w:r>
+      <w:r>
+        <w:rPr>
+          <w:rFonts w:eastAsiaTheme="minorHAnsi"/>
+          <w:lang w:eastAsia="zh-TW"/>
+        </w:rPr>
+        <w:t>git</w:t>
+      </w:r>
+      <w:r>
+        <w:rPr>
+          <w:rFonts w:eastAsiaTheme="minorHAnsi" w:hint="eastAsia"/>
+          <w:lang w:eastAsia="zh-TW"/>
+        </w:rPr>
+        <w:t>命令框</w:t>
+      </w:r>
+      <w:r>
+        <w:rPr>
+          <w:rFonts w:eastAsiaTheme="minorHAnsi"/>
+        </w:rPr>
+        <w:t xml:space="preserve"> </w:t>
+      </w:r>
+    </w:p>
+    <w:p>
+      <w:pPr>
+        <w:rPr>
+          <w:rFonts w:eastAsiaTheme="minorHAnsi"/>
+        </w:rPr>
+      </w:pPr>
+      <w:r>
+        <w:rPr>
+          <w:rFonts w:eastAsiaTheme="minorHAnsi" w:hint="eastAsia"/>
+          <w:lang w:eastAsia="zh-TW"/>
+        </w:rPr>
+        <w:t>三、初始化</w:t>
+      </w:r>
+      <w:r>
+        <w:rPr>
+          <w:rFonts w:eastAsiaTheme="minorHAnsi"/>
+          <w:lang w:eastAsia="zh-TW"/>
+        </w:rPr>
+        <w:t>git</w:t>
+      </w:r>
+      <w:r>
+        <w:rPr>
+          <w:rFonts w:eastAsiaTheme="minorHAnsi"/>
+        </w:rPr>
+        <w:t xml:space="preserve"> </w:t>
+      </w:r>
+    </w:p>
+    <w:p>
+      <w:pPr>
+        <w:ind w:firstLine="420"/>
+        <w:rPr>
+          <w:rFonts w:eastAsiaTheme="minorHAnsi"/>
+        </w:rPr>
+      </w:pPr>
+      <w:r>
+        <w:rPr>
+          <w:rFonts w:eastAsiaTheme="minorHAnsi"/>
+          <w:lang w:eastAsia="zh-TW"/>
+        </w:rPr>
+        <w:t xml:space="preserve">$git </w:t>
+      </w:r>
+      <w:proofErr w:type="spellStart"/>
+      <w:r>
+        <w:rPr>
+          <w:rFonts w:eastAsiaTheme="minorHAnsi"/>
+          <w:lang w:eastAsia="zh-TW"/>
+        </w:rPr>
+        <w:t>init</w:t>
+      </w:r>
+      <w:proofErr w:type="spellEnd"/>
+      <w:r>
+        <w:rPr>
+          <w:rFonts w:eastAsiaTheme="minorHAnsi"/>
+        </w:rPr>
+        <w:t xml:space="preserve"> </w:t>
+      </w:r>
+    </w:p>
+    <w:p>
+      <w:pPr>
+        <w:rPr>
+          <w:rFonts w:eastAsiaTheme="minorHAnsi"/>
+          <w:lang w:eastAsia="zh-TW"/>
+        </w:rPr>
+      </w:pPr>
+      <w:r>
+        <w:rPr>
+          <w:rFonts w:eastAsiaTheme="minorHAnsi" w:hint="eastAsia"/>
+          <w:lang w:eastAsia="zh-TW"/>
+        </w:rPr>
+        <w:t>四、將</w:t>
+      </w:r>
+      <w:r>
+        <w:rPr>
+          <w:rFonts w:eastAsiaTheme="minorHAnsi" w:hint="eastAsia"/>
+          <w:lang w:eastAsia="zh-TW"/>
+        </w:rPr>
+        <w:t>文檔</w:t>
+      </w:r>
+      <w:r>
+        <w:rPr>
+          <w:rFonts w:eastAsiaTheme="minorHAnsi" w:hint="eastAsia"/>
+          <w:lang w:eastAsia="zh-TW"/>
+        </w:rPr>
+        <w:t>添加到本地</w:t>
+      </w:r>
+      <w:r>
+        <w:rPr>
+          <w:rFonts w:eastAsiaTheme="minorHAnsi" w:hint="eastAsia"/>
+          <w:lang w:eastAsia="zh-TW"/>
+        </w:rPr>
+        <w:t>暫存區</w:t>
+      </w:r>
+      <w:r>
+        <w:rPr>
+          <w:rFonts w:eastAsiaTheme="minorHAnsi"/>
+          <w:lang w:eastAsia="zh-TW"/>
+        </w:rPr>
+        <w:t xml:space="preserve"> </w:t>
+      </w:r>
+    </w:p>
+    <w:p>
+      <w:pPr>
+        <w:ind w:firstLine="420"/>
+        <w:rPr>
+          <w:rFonts w:eastAsiaTheme="minorHAnsi"/>
+        </w:rPr>
+      </w:pPr>
+      <w:r>
+        <w:rPr>
+          <w:rFonts w:eastAsiaTheme="minorHAnsi"/>
+          <w:lang w:eastAsia="zh-TW"/>
+        </w:rPr>
+        <w:t>$git add --all</w:t>
+      </w:r>
+      <w:r>
+        <w:rPr>
+          <w:rFonts w:eastAsiaTheme="minorHAnsi"/>
+        </w:rPr>
+        <w:t xml:space="preserve"> </w:t>
+      </w:r>
+    </w:p>
+    <w:p>
+      <w:pPr>
+        <w:ind w:firstLine="420"/>
+        <w:rPr>
+          <w:rFonts w:eastAsiaTheme="minorHAnsi"/>
+        </w:rPr>
+      </w:pPr>
+      <w:r>
+        <w:rPr>
+          <w:rFonts w:eastAsiaTheme="minorHAnsi" w:hint="eastAsia"/>
+        </w:rPr>
+        <w:t>~~~~~~~~~~~~</w:t>
+      </w:r>
+    </w:p>
+    <w:p>
+      <w:pPr>
+        <w:ind w:firstLine="420"/>
+        <w:rPr>
+          <w:rFonts w:eastAsiaTheme="minorHAnsi"/>
+        </w:rPr>
+      </w:pPr>
+      <w:r>
+        <w:rPr>
+          <w:rFonts w:eastAsiaTheme="minorHAnsi"/>
+        </w:rPr>
+        <w:t>git add</w:t>
+      </w:r>
+      <w:r>
+        <w:rPr>
+          <w:rFonts w:eastAsiaTheme="minorHAnsi" w:hint="eastAsia"/>
+        </w:rPr>
+        <w:t>相關常用命令</w:t>
+      </w:r>
+      <w:r>
+        <w:rPr>
+          <w:rFonts w:eastAsiaTheme="minorHAnsi"/>
+        </w:rPr>
+        <w:t>。</w:t>
+      </w:r>
+    </w:p>
+    <w:p>
+      <w:pPr>
+        <w:ind w:firstLine="420"/>
+        <w:rPr>
+          <w:rFonts w:eastAsiaTheme="minorHAnsi"/>
+          <w:lang w:eastAsia="zh-TW"/>
+        </w:rPr>
+      </w:pPr>
+      <w:r>
+        <w:rPr>
+          <w:rFonts w:eastAsiaTheme="minorHAnsi" w:hint="eastAsia"/>
+          <w:lang w:eastAsia="zh-TW"/>
+        </w:rPr>
+        <w:t>如果要將單個</w:t>
+      </w:r>
+      <w:r>
+        <w:rPr>
+          <w:rFonts w:eastAsiaTheme="minorHAnsi" w:hint="eastAsia"/>
+          <w:lang w:eastAsia="zh-TW"/>
+        </w:rPr>
+        <w:t>文</w:t>
+      </w:r>
+      <w:r>
+        <w:rPr>
+          <w:rFonts w:eastAsiaTheme="minorHAnsi" w:hint="eastAsia"/>
+          <w:lang w:eastAsia="zh-TW"/>
+        </w:rPr>
+        <w:t>檔加入到暫存區，可採用如下類似代碼：</w:t>
+      </w:r>
+      <w:r>
+        <w:rPr>
+          <w:rFonts w:eastAsiaTheme="minorHAnsi"/>
+          <w:lang w:eastAsia="zh-TW"/>
+        </w:rPr>
+        <w:t xml:space="preserve"> </w:t>
+      </w:r>
+    </w:p>
+    <w:p>
+      <w:pPr>
+        <w:ind w:firstLine="420"/>
+        <w:rPr>
+          <w:rFonts w:eastAsiaTheme="minorHAnsi"/>
+        </w:rPr>
+      </w:pPr>
+      <w:r>
+        <w:rPr>
+          <w:rFonts w:eastAsiaTheme="minorHAnsi"/>
+        </w:rPr>
+        <w:t>$ git add readme.txt</w:t>
+      </w:r>
+      <w:r>
+        <w:rPr>
+          <w:rFonts w:eastAsiaTheme="minorHAnsi"/>
+        </w:rPr>
+        <w:t xml:space="preserve"> </w:t>
+      </w:r>
+    </w:p>
+    <w:p>
+      <w:pPr>
+        <w:ind w:firstLine="420"/>
+        <w:rPr>
+          <w:rFonts w:eastAsiaTheme="minorHAnsi"/>
+          <w:lang w:eastAsia="zh-TW"/>
+        </w:rPr>
+      </w:pPr>
+      <w:r>
+        <w:rPr>
+          <w:rFonts w:eastAsiaTheme="minorHAnsi" w:hint="eastAsia"/>
+          <w:lang w:eastAsia="zh-TW"/>
+        </w:rPr>
+        <w:t>如果要將多個</w:t>
+      </w:r>
+      <w:r>
+        <w:rPr>
+          <w:rFonts w:eastAsiaTheme="minorHAnsi" w:hint="eastAsia"/>
+          <w:lang w:eastAsia="zh-TW"/>
+        </w:rPr>
+        <w:t>文</w:t>
+      </w:r>
+      <w:r>
+        <w:rPr>
+          <w:rFonts w:eastAsiaTheme="minorHAnsi" w:hint="eastAsia"/>
+          <w:lang w:eastAsia="zh-TW"/>
+        </w:rPr>
+        <w:t>檔加入到暫存區，可以採用如下類似代碼：</w:t>
+      </w:r>
+      <w:r>
+        <w:rPr>
+          <w:rFonts w:eastAsiaTheme="minorHAnsi"/>
+          <w:lang w:eastAsia="zh-TW"/>
+        </w:rPr>
+        <w:t xml:space="preserve"> </w:t>
+      </w:r>
+    </w:p>
+    <w:p>
+      <w:pPr>
+        <w:ind w:firstLine="420"/>
+        <w:rPr>
+          <w:rFonts w:eastAsiaTheme="minorHAnsi"/>
+        </w:rPr>
+      </w:pPr>
+      <w:r>
+        <w:rPr>
+          <w:rFonts w:eastAsiaTheme="minorHAnsi"/>
+        </w:rPr>
+        <w:t>$ git add readme.txt ant.txt</w:t>
+      </w:r>
+      <w:r>
+        <w:rPr>
+          <w:rFonts w:eastAsiaTheme="minorHAnsi"/>
+        </w:rPr>
+        <w:t xml:space="preserve"> </w:t>
+      </w:r>
+    </w:p>
+    <w:p>
+      <w:pPr>
+        <w:ind w:firstLine="420"/>
+        <w:rPr>
+          <w:rFonts w:eastAsiaTheme="minorHAnsi"/>
+          <w:lang w:eastAsia="zh-TW"/>
+        </w:rPr>
+      </w:pPr>
+      <w:r>
+        <w:rPr>
+          <w:rFonts w:eastAsiaTheme="minorHAnsi" w:hint="eastAsia"/>
+          <w:lang w:eastAsia="zh-TW"/>
+        </w:rPr>
+        <w:t>文</w:t>
+      </w:r>
+      <w:r>
+        <w:rPr>
+          <w:rFonts w:eastAsiaTheme="minorHAnsi" w:hint="eastAsia"/>
+          <w:lang w:eastAsia="zh-TW"/>
+        </w:rPr>
+        <w:t>檔與</w:t>
+      </w:r>
+      <w:r>
+        <w:rPr>
+          <w:rFonts w:eastAsiaTheme="minorHAnsi" w:hint="eastAsia"/>
+          <w:lang w:eastAsia="zh-TW"/>
+        </w:rPr>
+        <w:t>文</w:t>
+      </w:r>
+      <w:r>
+        <w:rPr>
+          <w:rFonts w:eastAsiaTheme="minorHAnsi" w:hint="eastAsia"/>
+          <w:lang w:eastAsia="zh-TW"/>
+        </w:rPr>
+        <w:t>檔之間用空格分隔；也可以使用</w:t>
+      </w:r>
+      <w:r>
+        <w:rPr>
+          <w:rFonts w:eastAsiaTheme="minorHAnsi" w:hint="eastAsia"/>
+          <w:lang w:eastAsia="zh-TW"/>
+        </w:rPr>
+        <w:t>通配符</w:t>
+      </w:r>
+      <w:r>
+        <w:rPr>
+          <w:rFonts w:eastAsiaTheme="minorHAnsi" w:hint="eastAsia"/>
+          <w:lang w:eastAsia="zh-TW"/>
+        </w:rPr>
+        <w:t>方式批量提交</w:t>
+      </w:r>
+      <w:r>
+        <w:rPr>
+          <w:rFonts w:eastAsiaTheme="minorHAnsi" w:hint="eastAsia"/>
+          <w:lang w:eastAsia="zh-TW"/>
+        </w:rPr>
+        <w:t>文</w:t>
+      </w:r>
+      <w:r>
+        <w:rPr>
+          <w:rFonts w:eastAsiaTheme="minorHAnsi" w:hint="eastAsia"/>
+          <w:lang w:eastAsia="zh-TW"/>
+        </w:rPr>
+        <w:t>檔：</w:t>
+      </w:r>
+      <w:r>
+        <w:rPr>
+          <w:rFonts w:eastAsiaTheme="minorHAnsi"/>
+          <w:lang w:eastAsia="zh-TW"/>
+        </w:rPr>
+        <w:t xml:space="preserve"> </w:t>
+      </w:r>
+    </w:p>
+    <w:p>
+      <w:pPr>
+        <w:ind w:firstLine="420"/>
+        <w:rPr>
+          <w:rFonts w:eastAsiaTheme="minorHAnsi"/>
+          <w:lang w:eastAsia="zh-TW"/>
+        </w:rPr>
+      </w:pPr>
+      <w:r>
+        <w:rPr>
+          <w:rFonts w:eastAsiaTheme="minorHAnsi"/>
+          <w:lang w:eastAsia="zh-TW"/>
+        </w:rPr>
+        <w:t xml:space="preserve">$ git add *.html </w:t>
+      </w:r>
+    </w:p>
+    <w:p>
+      <w:pPr>
+        <w:ind w:firstLine="420"/>
+        <w:rPr>
+          <w:rFonts w:eastAsiaTheme="minorHAnsi"/>
+          <w:lang w:eastAsia="zh-TW"/>
+        </w:rPr>
+      </w:pPr>
+      <w:r>
+        <w:rPr>
+          <w:rFonts w:eastAsiaTheme="minorHAnsi" w:hint="eastAsia"/>
+          <w:lang w:eastAsia="zh-TW"/>
+        </w:rPr>
+        <w:t>上面代碼可以將所有的</w:t>
+      </w:r>
+      <w:r>
+        <w:rPr>
+          <w:rFonts w:eastAsiaTheme="minorHAnsi"/>
+          <w:lang w:eastAsia="zh-TW"/>
+        </w:rPr>
+        <w:t>html</w:t>
+      </w:r>
+      <w:r>
+        <w:rPr>
+          <w:rFonts w:eastAsiaTheme="minorHAnsi" w:hint="eastAsia"/>
+          <w:lang w:eastAsia="zh-TW"/>
+        </w:rPr>
+        <w:t>文</w:t>
+      </w:r>
+      <w:r>
+        <w:rPr>
+          <w:rFonts w:eastAsiaTheme="minorHAnsi" w:hint="eastAsia"/>
+          <w:lang w:eastAsia="zh-TW"/>
+        </w:rPr>
+        <w:t>檔提交到暫存區。還有兩個殺傷力更強的方式：</w:t>
+      </w:r>
+    </w:p>
+    <w:p>
+      <w:pPr>
+        <w:ind w:firstLine="420"/>
+        <w:rPr>
+          <w:rFonts w:eastAsiaTheme="minorHAnsi"/>
+        </w:rPr>
+      </w:pPr>
+      <w:r>
+        <w:rPr>
+          <w:rFonts w:eastAsiaTheme="minorHAnsi"/>
+        </w:rPr>
+        <w:t xml:space="preserve">$ git add all </w:t>
+      </w:r>
+    </w:p>
+    <w:p>
+      <w:pPr>
+        <w:ind w:firstLine="420"/>
+        <w:rPr>
+          <w:rFonts w:eastAsiaTheme="minorHAnsi"/>
+          <w:lang w:eastAsia="zh-TW"/>
+        </w:rPr>
+      </w:pPr>
+      <w:r>
+        <w:rPr>
+          <w:rFonts w:eastAsiaTheme="minorHAnsi"/>
+          <w:lang w:eastAsia="zh-TW"/>
+        </w:rPr>
+        <w:t xml:space="preserve">$ git </w:t>
       </w:r>
       <w:proofErr w:type="gramStart"/>
       <w:r>
         <w:rPr>
-          <w:rFonts w:eastAsiaTheme="minorHAnsi" w:hint="eastAsia"/>
-          <w:lang w:eastAsia="zh-TW"/>
-        </w:rPr>
-        <w:t>右擊找到</w:t>
+          <w:rFonts w:eastAsiaTheme="minorHAnsi"/>
+          <w:lang w:eastAsia="zh-TW"/>
+        </w:rPr>
+        <w:t>add .</w:t>
       </w:r>
       <w:proofErr w:type="gramEnd"/>
       <w:r>
@@ -223,59 +687,42 @@
           <w:rFonts w:eastAsiaTheme="minorHAnsi"/>
           <w:lang w:eastAsia="zh-TW"/>
         </w:rPr>
-        <w:t>Git Bash Here</w:t>
-      </w:r>
-      <w:r>
-        <w:rPr>
-          <w:rFonts w:eastAsiaTheme="minorHAnsi" w:hint="eastAsia"/>
-          <w:lang w:eastAsia="zh-TW"/>
-        </w:rPr>
-        <w:t>，彈出</w:t>
-      </w:r>
-      <w:r>
-        <w:rPr>
-          <w:rFonts w:eastAsiaTheme="minorHAnsi"/>
-          <w:lang w:eastAsia="zh-TW"/>
-        </w:rPr>
-        <w:t>git</w:t>
-      </w:r>
-      <w:r>
-        <w:rPr>
-          <w:rFonts w:eastAsiaTheme="minorHAnsi" w:hint="eastAsia"/>
-          <w:lang w:eastAsia="zh-TW"/>
-        </w:rPr>
-        <w:t>命令框</w:t>
-      </w:r>
-      <w:r>
-        <w:rPr>
-          <w:rFonts w:eastAsiaTheme="minorHAnsi"/>
-        </w:rPr>
         <w:t xml:space="preserve"> </w:t>
       </w:r>
     </w:p>
     <w:p>
       <w:pPr>
-        <w:rPr>
-          <w:rFonts w:eastAsiaTheme="minorHAnsi"/>
-        </w:rPr>
-      </w:pPr>
-      <w:r>
-        <w:rPr>
-          <w:rFonts w:eastAsiaTheme="minorHAnsi" w:hint="eastAsia"/>
-          <w:lang w:eastAsia="zh-TW"/>
-        </w:rPr>
-        <w:t>三、初始化</w:t>
-      </w:r>
-      <w:r>
-        <w:rPr>
-          <w:rFonts w:eastAsiaTheme="minorHAnsi"/>
-          <w:lang w:eastAsia="zh-TW"/>
-        </w:rPr>
-        <w:t>git</w:t>
-      </w:r>
-      <w:r>
-        <w:rPr>
-          <w:rFonts w:eastAsiaTheme="minorHAnsi"/>
+        <w:ind w:firstLine="420"/>
+        <w:rPr>
+          <w:rFonts w:eastAsiaTheme="minorHAnsi"/>
+          <w:lang w:eastAsia="zh-TW"/>
+        </w:rPr>
+      </w:pPr>
+      <w:r>
+        <w:rPr>
+          <w:rFonts w:eastAsiaTheme="minorHAnsi" w:hint="eastAsia"/>
+          <w:lang w:eastAsia="zh-TW"/>
+        </w:rPr>
+        <w:t>兩者都可以將工作區中所有未跟蹤或者修改的</w:t>
+      </w:r>
+      <w:r>
+        <w:rPr>
+          <w:rFonts w:eastAsiaTheme="minorHAnsi" w:hint="eastAsia"/>
+          <w:lang w:eastAsia="zh-TW"/>
+        </w:rPr>
+        <w:t>文</w:t>
+      </w:r>
+      <w:r>
+        <w:rPr>
+          <w:rFonts w:eastAsiaTheme="minorHAnsi" w:hint="eastAsia"/>
+          <w:lang w:eastAsia="zh-TW"/>
+        </w:rPr>
+        <w:t>檔添加到暫存區。</w:t>
+      </w:r>
+      <w:r>
+        <w:rPr>
+          <w:rFonts w:eastAsiaTheme="minorHAnsi"/>
+          <w:lang w:eastAsia="zh-TW"/>
         </w:rPr>
         <w:t xml:space="preserve"> </w:t>
       </w:r>
@@ -285,81 +732,66 @@
         <w:ind w:firstLine="420"/>
         <w:rPr>
           <w:rFonts w:eastAsiaTheme="minorHAnsi"/>
-        </w:rPr>
-      </w:pPr>
-      <w:r>
-        <w:rPr>
-          <w:rFonts w:eastAsiaTheme="minorHAnsi"/>
-          <w:lang w:eastAsia="zh-TW"/>
-        </w:rPr>
-        <w:t xml:space="preserve">$git </w:t>
-      </w:r>
-      <w:proofErr w:type="spellStart"/>
-      <w:r>
-        <w:rPr>
-          <w:rFonts w:eastAsiaTheme="minorHAnsi"/>
-          <w:lang w:eastAsia="zh-TW"/>
-        </w:rPr>
-        <w:t>init</w:t>
-      </w:r>
-      <w:proofErr w:type="spellEnd"/>
-      <w:r>
-        <w:rPr>
-          <w:rFonts w:eastAsiaTheme="minorHAnsi"/>
+          <w:lang w:eastAsia="zh-TW"/>
+        </w:rPr>
+      </w:pPr>
+      <w:r>
+        <w:rPr>
+          <w:rFonts w:eastAsiaTheme="minorHAnsi" w:hint="eastAsia"/>
+          <w:lang w:eastAsia="zh-TW"/>
+        </w:rPr>
+        <w:t>但是兩者還是有一些區別的，下面分別做一下介紹：</w:t>
+      </w:r>
+      <w:r>
+        <w:rPr>
+          <w:rFonts w:eastAsiaTheme="minorHAnsi"/>
+          <w:lang w:eastAsia="zh-TW"/>
         </w:rPr>
         <w:t xml:space="preserve"> </w:t>
       </w:r>
     </w:p>
     <w:p>
       <w:pPr>
-        <w:rPr>
-          <w:rFonts w:eastAsiaTheme="minorHAnsi"/>
-          <w:lang w:eastAsia="zh-TW"/>
-        </w:rPr>
-      </w:pPr>
-      <w:r>
-        <w:rPr>
-          <w:rFonts w:eastAsiaTheme="minorHAnsi" w:hint="eastAsia"/>
-          <w:lang w:eastAsia="zh-TW"/>
-        </w:rPr>
-        <w:t>四、</w:t>
-      </w:r>
-      <w:proofErr w:type="gramStart"/>
-      <w:r>
-        <w:rPr>
-          <w:rFonts w:eastAsiaTheme="minorHAnsi" w:hint="eastAsia"/>
-          <w:lang w:eastAsia="zh-TW"/>
-        </w:rPr>
-        <w:t>將</w:t>
-      </w:r>
-      <w:r>
-        <w:rPr>
-          <w:rFonts w:eastAsiaTheme="minorHAnsi" w:hint="eastAsia"/>
-          <w:lang w:eastAsia="zh-TW"/>
-        </w:rPr>
-        <w:t>文檔</w:t>
-      </w:r>
-      <w:r>
-        <w:rPr>
-          <w:rFonts w:eastAsiaTheme="minorHAnsi" w:hint="eastAsia"/>
-          <w:lang w:eastAsia="zh-TW"/>
-        </w:rPr>
-        <w:t>添加</w:t>
-      </w:r>
-      <w:proofErr w:type="gramEnd"/>
-      <w:r>
-        <w:rPr>
-          <w:rFonts w:eastAsiaTheme="minorHAnsi" w:hint="eastAsia"/>
-          <w:lang w:eastAsia="zh-TW"/>
-        </w:rPr>
-        <w:t>到本地</w:t>
-      </w:r>
-      <w:r>
-        <w:rPr>
-          <w:rFonts w:eastAsiaTheme="minorHAnsi" w:hint="eastAsia"/>
-          <w:lang w:eastAsia="zh-TW"/>
-        </w:rPr>
-        <w:t>暫存區</w:t>
+        <w:ind w:firstLine="420"/>
+        <w:rPr>
+          <w:rFonts w:eastAsiaTheme="minorHAnsi"/>
+          <w:lang w:eastAsia="zh-TW"/>
+        </w:rPr>
+      </w:pPr>
+      <w:r>
+        <w:rPr>
+          <w:rFonts w:eastAsiaTheme="minorHAnsi" w:hint="eastAsia"/>
+          <w:lang w:eastAsia="zh-TW"/>
+        </w:rPr>
+        <w:t>一</w:t>
+      </w:r>
+      <w:r>
+        <w:rPr>
+          <w:rFonts w:eastAsiaTheme="minorHAnsi"/>
+          <w:lang w:eastAsia="zh-TW"/>
+        </w:rPr>
+        <w:t>.</w:t>
+      </w:r>
+      <w:r>
+        <w:rPr>
+          <w:rFonts w:eastAsiaTheme="minorHAnsi" w:hint="eastAsia"/>
+          <w:lang w:eastAsia="zh-TW"/>
+        </w:rPr>
+        <w:t>版本導致的差別：</w:t>
+      </w:r>
+      <w:r>
+        <w:rPr>
+          <w:rFonts w:eastAsiaTheme="minorHAnsi"/>
+          <w:lang w:eastAsia="zh-TW"/>
+        </w:rPr>
+        <w:t xml:space="preserve"> 1.x</w:t>
+      </w:r>
+      <w:r>
+        <w:rPr>
+          <w:rFonts w:eastAsiaTheme="minorHAnsi" w:hint="eastAsia"/>
+          <w:lang w:eastAsia="zh-TW"/>
+        </w:rPr>
+        <w:t>版本：</w:t>
       </w:r>
       <w:r>
         <w:rPr>
@@ -374,18 +806,62 @@
         <w:ind w:firstLine="420"/>
         <w:rPr>
           <w:rFonts w:eastAsiaTheme="minorHAnsi"/>
-        </w:rPr>
-      </w:pPr>
-      <w:r>
-        <w:rPr>
-          <w:rFonts w:eastAsiaTheme="minorHAnsi"/>
-          <w:lang w:eastAsia="zh-TW"/>
-        </w:rPr>
-        <w:t>$git add --all</w:t>
-      </w:r>
-      <w:r>
-        <w:rPr>
-          <w:rFonts w:eastAsiaTheme="minorHAnsi"/>
+          <w:lang w:eastAsia="zh-TW"/>
+        </w:rPr>
+      </w:pPr>
+      <w:r>
+        <w:rPr>
+          <w:rFonts w:eastAsiaTheme="minorHAnsi" w:hint="eastAsia"/>
+          <w:lang w:eastAsia="zh-TW"/>
+        </w:rPr>
+        <w:t>（</w:t>
+      </w:r>
+      <w:r>
+        <w:rPr>
+          <w:rFonts w:eastAsiaTheme="minorHAnsi"/>
+          <w:lang w:eastAsia="zh-TW"/>
+        </w:rPr>
+        <w:t>1</w:t>
+      </w:r>
+      <w:r>
+        <w:rPr>
+          <w:rFonts w:eastAsiaTheme="minorHAnsi" w:hint="eastAsia"/>
+          <w:lang w:eastAsia="zh-TW"/>
+        </w:rPr>
+        <w:t>）</w:t>
+      </w:r>
+      <w:r>
+        <w:rPr>
+          <w:rFonts w:eastAsiaTheme="minorHAnsi"/>
+          <w:lang w:eastAsia="zh-TW"/>
+        </w:rPr>
+        <w:t>.git add all</w:t>
+      </w:r>
+      <w:r>
+        <w:rPr>
+          <w:rFonts w:eastAsiaTheme="minorHAnsi" w:hint="eastAsia"/>
+          <w:lang w:eastAsia="zh-TW"/>
+        </w:rPr>
+        <w:t>可以提交未跟蹤、修改和刪除</w:t>
+      </w:r>
+      <w:r>
+        <w:rPr>
+          <w:rFonts w:eastAsiaTheme="minorHAnsi" w:hint="eastAsia"/>
+          <w:lang w:eastAsia="zh-TW"/>
+        </w:rPr>
+        <w:t>文</w:t>
+      </w:r>
+      <w:r>
+        <w:rPr>
+          <w:rFonts w:eastAsiaTheme="minorHAnsi" w:hint="eastAsia"/>
+          <w:lang w:eastAsia="zh-TW"/>
+        </w:rPr>
+        <w:t>檔。</w:t>
+      </w:r>
+      <w:r>
+        <w:rPr>
+          <w:rFonts w:eastAsiaTheme="minorHAnsi"/>
+          <w:lang w:eastAsia="zh-TW"/>
         </w:rPr>
         <w:t xml:space="preserve"> </w:t>
       </w:r>
@@ -395,63 +871,43 @@
         <w:ind w:firstLine="420"/>
         <w:rPr>
           <w:rFonts w:eastAsiaTheme="minorHAnsi"/>
-        </w:rPr>
-      </w:pPr>
-      <w:r>
-        <w:rPr>
-          <w:rFonts w:eastAsiaTheme="minorHAnsi" w:hint="eastAsia"/>
-        </w:rPr>
-        <w:t>~~~~~~~~~~~~</w:t>
-      </w:r>
-    </w:p>
-    <w:p>
-      <w:pPr>
-        <w:ind w:firstLine="420"/>
-        <w:rPr>
-          <w:rFonts w:eastAsiaTheme="minorHAnsi"/>
-        </w:rPr>
-      </w:pPr>
-      <w:r>
-        <w:rPr>
-          <w:rFonts w:eastAsiaTheme="minorHAnsi"/>
-        </w:rPr>
-        <w:t>git add</w:t>
-      </w:r>
-      <w:r>
-        <w:rPr>
-          <w:rFonts w:eastAsiaTheme="minorHAnsi" w:hint="eastAsia"/>
-        </w:rPr>
-        <w:t>相關常用命令</w:t>
-      </w:r>
-      <w:r>
-        <w:rPr>
-          <w:rFonts w:eastAsiaTheme="minorHAnsi"/>
-        </w:rPr>
-        <w:t>。</w:t>
-      </w:r>
-    </w:p>
-    <w:p>
-      <w:pPr>
-        <w:ind w:firstLine="420"/>
-        <w:rPr>
-          <w:rFonts w:eastAsiaTheme="minorHAnsi"/>
-          <w:lang w:eastAsia="zh-TW"/>
-        </w:rPr>
-      </w:pPr>
-      <w:r>
-        <w:rPr>
-          <w:rFonts w:eastAsiaTheme="minorHAnsi" w:hint="eastAsia"/>
-          <w:lang w:eastAsia="zh-TW"/>
-        </w:rPr>
-        <w:t>如果要將單</w:t>
-      </w:r>
-      <w:proofErr w:type="gramStart"/>
-      <w:r>
-        <w:rPr>
-          <w:rFonts w:eastAsiaTheme="minorHAnsi" w:hint="eastAsia"/>
-          <w:lang w:eastAsia="zh-TW"/>
-        </w:rPr>
-        <w:t>個</w:t>
+          <w:lang w:eastAsia="zh-TW"/>
+        </w:rPr>
+      </w:pPr>
+      <w:r>
+        <w:rPr>
+          <w:rFonts w:eastAsiaTheme="minorHAnsi" w:hint="eastAsia"/>
+          <w:lang w:eastAsia="zh-TW"/>
+        </w:rPr>
+        <w:t>（</w:t>
+      </w:r>
+      <w:r>
+        <w:rPr>
+          <w:rFonts w:eastAsiaTheme="minorHAnsi"/>
+          <w:lang w:eastAsia="zh-TW"/>
+        </w:rPr>
+        <w:t>2</w:t>
+      </w:r>
+      <w:r>
+        <w:rPr>
+          <w:rFonts w:eastAsiaTheme="minorHAnsi" w:hint="eastAsia"/>
+          <w:lang w:eastAsia="zh-TW"/>
+        </w:rPr>
+        <w:t>）</w:t>
+      </w:r>
+      <w:r>
+        <w:rPr>
+          <w:rFonts w:eastAsiaTheme="minorHAnsi"/>
+          <w:lang w:eastAsia="zh-TW"/>
+        </w:rPr>
+        <w:t>.git add .</w:t>
+      </w:r>
+      <w:r>
+        <w:rPr>
+          <w:rFonts w:eastAsiaTheme="minorHAnsi" w:hint="eastAsia"/>
+          <w:lang w:eastAsia="zh-TW"/>
+        </w:rPr>
+        <w:t>可以提交未跟蹤和修改</w:t>
       </w:r>
       <w:r>
         <w:rPr>
@@ -465,71 +921,11 @@
           <w:rFonts w:eastAsiaTheme="minorHAnsi" w:hint="eastAsia"/>
           <w:lang w:eastAsia="zh-TW"/>
         </w:rPr>
-        <w:t>檔</w:t>
-      </w:r>
-      <w:proofErr w:type="gramEnd"/>
-      <w:r>
-        <w:rPr>
-          <w:rFonts w:eastAsiaTheme="minorHAnsi" w:hint="eastAsia"/>
-          <w:lang w:eastAsia="zh-TW"/>
-        </w:rPr>
-        <w:t>加入到暫存區，可採用如下類似代碼：</w:t>
-      </w:r>
-      <w:r>
-        <w:rPr>
-          <w:rFonts w:eastAsiaTheme="minorHAnsi"/>
-          <w:lang w:eastAsia="zh-TW"/>
-        </w:rPr>
-        <w:t xml:space="preserve"> </w:t>
-      </w:r>
-    </w:p>
-    <w:p>
-      <w:pPr>
-        <w:ind w:firstLine="420"/>
-        <w:rPr>
-          <w:rFonts w:eastAsiaTheme="minorHAnsi"/>
-        </w:rPr>
-      </w:pPr>
-      <w:r>
-        <w:rPr>
-          <w:rFonts w:eastAsiaTheme="minorHAnsi"/>
-        </w:rPr>
-        <w:t>$ git add readme.txt</w:t>
-      </w:r>
-      <w:r>
-        <w:rPr>
-          <w:rFonts w:eastAsiaTheme="minorHAnsi"/>
-        </w:rPr>
-        <w:t xml:space="preserve"> </w:t>
-      </w:r>
-    </w:p>
-    <w:p>
-      <w:pPr>
-        <w:ind w:firstLine="420"/>
-        <w:rPr>
-          <w:rFonts w:eastAsiaTheme="minorHAnsi"/>
-          <w:lang w:eastAsia="zh-TW"/>
-        </w:rPr>
-      </w:pPr>
-      <w:r>
-        <w:rPr>
-          <w:rFonts w:eastAsiaTheme="minorHAnsi" w:hint="eastAsia"/>
-          <w:lang w:eastAsia="zh-TW"/>
-        </w:rPr>
-        <w:t>如果要將</w:t>
-      </w:r>
-      <w:proofErr w:type="gramStart"/>
-      <w:r>
-        <w:rPr>
-          <w:rFonts w:eastAsiaTheme="minorHAnsi" w:hint="eastAsia"/>
-          <w:lang w:eastAsia="zh-TW"/>
-        </w:rPr>
-        <w:t>多個</w:t>
-      </w:r>
-      <w:r>
-        <w:rPr>
-          <w:rFonts w:eastAsiaTheme="minorHAnsi" w:hint="eastAsia"/>
-          <w:lang w:eastAsia="zh-TW"/>
+        <w:t>檔，但是不處理刪除</w:t>
+      </w:r>
+      <w:r>
+        <w:rPr>
+          <w:rFonts w:eastAsiaTheme="minorHAnsi" w:hint="eastAsia"/>
         </w:rPr>
         <w:t>文</w:t>
       </w:r>
@@ -538,562 +934,7 @@
           <w:rFonts w:eastAsiaTheme="minorHAnsi" w:hint="eastAsia"/>
           <w:lang w:eastAsia="zh-TW"/>
         </w:rPr>
-        <w:t>檔加入</w:t>
-      </w:r>
-      <w:proofErr w:type="gramEnd"/>
-      <w:r>
-        <w:rPr>
-          <w:rFonts w:eastAsiaTheme="minorHAnsi" w:hint="eastAsia"/>
-          <w:lang w:eastAsia="zh-TW"/>
-        </w:rPr>
-        <w:t>到暫存區，可以採用如下類似代碼：</w:t>
-      </w:r>
-      <w:r>
-        <w:rPr>
-          <w:rFonts w:eastAsiaTheme="minorHAnsi"/>
-          <w:lang w:eastAsia="zh-TW"/>
-        </w:rPr>
-        <w:t xml:space="preserve"> </w:t>
-      </w:r>
-    </w:p>
-    <w:p>
-      <w:pPr>
-        <w:ind w:firstLine="420"/>
-        <w:rPr>
-          <w:rFonts w:eastAsiaTheme="minorHAnsi"/>
-        </w:rPr>
-      </w:pPr>
-      <w:r>
-        <w:rPr>
-          <w:rFonts w:eastAsiaTheme="minorHAnsi"/>
-        </w:rPr>
-        <w:t>$ git add readme.txt ant.txt</w:t>
-      </w:r>
-      <w:r>
-        <w:rPr>
-          <w:rFonts w:eastAsiaTheme="minorHAnsi"/>
-        </w:rPr>
-        <w:t xml:space="preserve"> </w:t>
-      </w:r>
-    </w:p>
-    <w:p>
-      <w:pPr>
-        <w:ind w:firstLine="420"/>
-        <w:rPr>
-          <w:rFonts w:eastAsiaTheme="minorHAnsi"/>
-          <w:lang w:eastAsia="zh-TW"/>
-        </w:rPr>
-      </w:pPr>
-      <w:proofErr w:type="gramStart"/>
-      <w:r>
-        <w:rPr>
-          <w:rFonts w:eastAsiaTheme="minorHAnsi" w:hint="eastAsia"/>
-          <w:lang w:eastAsia="zh-TW"/>
-        </w:rPr>
-        <w:t>文</w:t>
-      </w:r>
-      <w:r>
-        <w:rPr>
-          <w:rFonts w:eastAsiaTheme="minorHAnsi" w:hint="eastAsia"/>
-          <w:lang w:eastAsia="zh-TW"/>
-        </w:rPr>
-        <w:t>檔與</w:t>
-      </w:r>
-      <w:r>
-        <w:rPr>
-          <w:rFonts w:eastAsiaTheme="minorHAnsi" w:hint="eastAsia"/>
-          <w:lang w:eastAsia="zh-TW"/>
-        </w:rPr>
-        <w:t>文</w:t>
-      </w:r>
-      <w:r>
-        <w:rPr>
-          <w:rFonts w:eastAsiaTheme="minorHAnsi" w:hint="eastAsia"/>
-          <w:lang w:eastAsia="zh-TW"/>
-        </w:rPr>
-        <w:t>檔</w:t>
-      </w:r>
-      <w:proofErr w:type="gramEnd"/>
-      <w:r>
-        <w:rPr>
-          <w:rFonts w:eastAsiaTheme="minorHAnsi" w:hint="eastAsia"/>
-          <w:lang w:eastAsia="zh-TW"/>
-        </w:rPr>
-        <w:t>之間用空格分隔；也可以使用</w:t>
-      </w:r>
-      <w:proofErr w:type="gramStart"/>
-      <w:r>
-        <w:rPr>
-          <w:rFonts w:eastAsiaTheme="minorHAnsi" w:hint="eastAsia"/>
-          <w:lang w:eastAsia="zh-TW"/>
-        </w:rPr>
-        <w:t>通配符</w:t>
-      </w:r>
-      <w:proofErr w:type="gramEnd"/>
-      <w:r>
-        <w:rPr>
-          <w:rFonts w:eastAsiaTheme="minorHAnsi" w:hint="eastAsia"/>
-          <w:lang w:eastAsia="zh-TW"/>
-        </w:rPr>
-        <w:t>方式批量</w:t>
-      </w:r>
-      <w:proofErr w:type="gramStart"/>
-      <w:r>
-        <w:rPr>
-          <w:rFonts w:eastAsiaTheme="minorHAnsi" w:hint="eastAsia"/>
-          <w:lang w:eastAsia="zh-TW"/>
-        </w:rPr>
-        <w:t>提交</w:t>
-      </w:r>
-      <w:r>
-        <w:rPr>
-          <w:rFonts w:eastAsiaTheme="minorHAnsi" w:hint="eastAsia"/>
-          <w:lang w:eastAsia="zh-TW"/>
-        </w:rPr>
-        <w:t>文</w:t>
-      </w:r>
-      <w:r>
-        <w:rPr>
-          <w:rFonts w:eastAsiaTheme="minorHAnsi" w:hint="eastAsia"/>
-          <w:lang w:eastAsia="zh-TW"/>
-        </w:rPr>
-        <w:t>檔</w:t>
-      </w:r>
-      <w:proofErr w:type="gramEnd"/>
-      <w:r>
-        <w:rPr>
-          <w:rFonts w:eastAsiaTheme="minorHAnsi" w:hint="eastAsia"/>
-          <w:lang w:eastAsia="zh-TW"/>
-        </w:rPr>
-        <w:t>：</w:t>
-      </w:r>
-      <w:r>
-        <w:rPr>
-          <w:rFonts w:eastAsiaTheme="minorHAnsi"/>
-          <w:lang w:eastAsia="zh-TW"/>
-        </w:rPr>
-        <w:t xml:space="preserve"> </w:t>
-      </w:r>
-    </w:p>
-    <w:p>
-      <w:pPr>
-        <w:ind w:firstLine="420"/>
-        <w:rPr>
-          <w:rFonts w:eastAsiaTheme="minorHAnsi"/>
-          <w:lang w:eastAsia="zh-TW"/>
-        </w:rPr>
-      </w:pPr>
-      <w:r>
-        <w:rPr>
-          <w:rFonts w:eastAsiaTheme="minorHAnsi"/>
-          <w:lang w:eastAsia="zh-TW"/>
-        </w:rPr>
-        <w:t xml:space="preserve">$ git add *.html </w:t>
-      </w:r>
-    </w:p>
-    <w:p>
-      <w:pPr>
-        <w:ind w:firstLine="420"/>
-        <w:rPr>
-          <w:rFonts w:eastAsiaTheme="minorHAnsi"/>
-          <w:lang w:eastAsia="zh-TW"/>
-        </w:rPr>
-      </w:pPr>
-      <w:r>
-        <w:rPr>
-          <w:rFonts w:eastAsiaTheme="minorHAnsi" w:hint="eastAsia"/>
-          <w:lang w:eastAsia="zh-TW"/>
-        </w:rPr>
-        <w:t>上面代碼可以將所有的</w:t>
-      </w:r>
-      <w:r>
-        <w:rPr>
-          <w:rFonts w:eastAsiaTheme="minorHAnsi"/>
-          <w:lang w:eastAsia="zh-TW"/>
-        </w:rPr>
-        <w:t>html</w:t>
-      </w:r>
-      <w:proofErr w:type="gramStart"/>
-      <w:r>
-        <w:rPr>
-          <w:rFonts w:eastAsiaTheme="minorHAnsi" w:hint="eastAsia"/>
-          <w:lang w:eastAsia="zh-TW"/>
-        </w:rPr>
-        <w:t>文</w:t>
-      </w:r>
-      <w:r>
-        <w:rPr>
-          <w:rFonts w:eastAsiaTheme="minorHAnsi" w:hint="eastAsia"/>
-          <w:lang w:eastAsia="zh-TW"/>
-        </w:rPr>
-        <w:t>檔提交</w:t>
-      </w:r>
-      <w:proofErr w:type="gramEnd"/>
-      <w:r>
-        <w:rPr>
-          <w:rFonts w:eastAsiaTheme="minorHAnsi" w:hint="eastAsia"/>
-          <w:lang w:eastAsia="zh-TW"/>
-        </w:rPr>
-        <w:t>到暫存區。還有兩個殺傷力更強的方式：</w:t>
-      </w:r>
-    </w:p>
-    <w:p>
-      <w:pPr>
-        <w:ind w:firstLine="420"/>
-        <w:rPr>
-          <w:rFonts w:eastAsiaTheme="minorHAnsi"/>
-        </w:rPr>
-      </w:pPr>
-      <w:r>
-        <w:rPr>
-          <w:rFonts w:eastAsiaTheme="minorHAnsi"/>
-        </w:rPr>
-        <w:t xml:space="preserve">$ git add all </w:t>
-      </w:r>
-    </w:p>
-    <w:p>
-      <w:pPr>
-        <w:ind w:firstLine="420"/>
-        <w:rPr>
-          <w:rFonts w:eastAsiaTheme="minorHAnsi"/>
-          <w:lang w:eastAsia="zh-TW"/>
-        </w:rPr>
-      </w:pPr>
-      <w:r>
-        <w:rPr>
-          <w:rFonts w:eastAsiaTheme="minorHAnsi"/>
-          <w:lang w:eastAsia="zh-TW"/>
-        </w:rPr>
-        <w:t xml:space="preserve">$ git </w:t>
-      </w:r>
-      <w:proofErr w:type="gramStart"/>
-      <w:r>
-        <w:rPr>
-          <w:rFonts w:eastAsiaTheme="minorHAnsi"/>
-          <w:lang w:eastAsia="zh-TW"/>
-        </w:rPr>
-        <w:t>add .</w:t>
-      </w:r>
-      <w:proofErr w:type="gramEnd"/>
-      <w:r>
-        <w:rPr>
-          <w:rFonts w:eastAsiaTheme="minorHAnsi"/>
-          <w:lang w:eastAsia="zh-TW"/>
-        </w:rPr>
-        <w:t xml:space="preserve"> </w:t>
-      </w:r>
-    </w:p>
-    <w:p>
-      <w:pPr>
-        <w:ind w:firstLine="420"/>
-        <w:rPr>
-          <w:rFonts w:eastAsiaTheme="minorHAnsi"/>
-          <w:lang w:eastAsia="zh-TW"/>
-        </w:rPr>
-      </w:pPr>
-      <w:r>
-        <w:rPr>
-          <w:rFonts w:eastAsiaTheme="minorHAnsi" w:hint="eastAsia"/>
-          <w:lang w:eastAsia="zh-TW"/>
-        </w:rPr>
-        <w:t>兩者都可以將工作區中所有未跟蹤或者修改</w:t>
-      </w:r>
-      <w:proofErr w:type="gramStart"/>
-      <w:r>
-        <w:rPr>
-          <w:rFonts w:eastAsiaTheme="minorHAnsi" w:hint="eastAsia"/>
-          <w:lang w:eastAsia="zh-TW"/>
-        </w:rPr>
-        <w:t>的</w:t>
-      </w:r>
-      <w:r>
-        <w:rPr>
-          <w:rFonts w:eastAsiaTheme="minorHAnsi" w:hint="eastAsia"/>
-          <w:lang w:eastAsia="zh-TW"/>
-        </w:rPr>
-        <w:t>文</w:t>
-      </w:r>
-      <w:r>
-        <w:rPr>
-          <w:rFonts w:eastAsiaTheme="minorHAnsi" w:hint="eastAsia"/>
-          <w:lang w:eastAsia="zh-TW"/>
-        </w:rPr>
-        <w:t>檔添加</w:t>
-      </w:r>
-      <w:proofErr w:type="gramEnd"/>
-      <w:r>
-        <w:rPr>
-          <w:rFonts w:eastAsiaTheme="minorHAnsi" w:hint="eastAsia"/>
-          <w:lang w:eastAsia="zh-TW"/>
-        </w:rPr>
-        <w:t>到暫存區。</w:t>
-      </w:r>
-      <w:r>
-        <w:rPr>
-          <w:rFonts w:eastAsiaTheme="minorHAnsi"/>
-          <w:lang w:eastAsia="zh-TW"/>
-        </w:rPr>
-        <w:t xml:space="preserve"> </w:t>
-      </w:r>
-    </w:p>
-    <w:p>
-      <w:pPr>
-        <w:ind w:firstLine="420"/>
-        <w:rPr>
-          <w:rFonts w:eastAsiaTheme="minorHAnsi"/>
-          <w:lang w:eastAsia="zh-TW"/>
-        </w:rPr>
-      </w:pPr>
-      <w:r>
-        <w:rPr>
-          <w:rFonts w:eastAsiaTheme="minorHAnsi" w:hint="eastAsia"/>
-          <w:lang w:eastAsia="zh-TW"/>
-        </w:rPr>
-        <w:t>但是兩者還是有一些區別的，下面分別做一下介紹：</w:t>
-      </w:r>
-      <w:r>
-        <w:rPr>
-          <w:rFonts w:eastAsiaTheme="minorHAnsi"/>
-          <w:lang w:eastAsia="zh-TW"/>
-        </w:rPr>
-        <w:t xml:space="preserve"> </w:t>
-      </w:r>
-    </w:p>
-    <w:p>
-      <w:pPr>
-        <w:ind w:firstLine="420"/>
-        <w:rPr>
-          <w:rFonts w:eastAsiaTheme="minorHAnsi"/>
-          <w:lang w:eastAsia="zh-TW"/>
-        </w:rPr>
-      </w:pPr>
-      <w:proofErr w:type="gramStart"/>
-      <w:r>
-        <w:rPr>
-          <w:rFonts w:eastAsiaTheme="minorHAnsi" w:hint="eastAsia"/>
-          <w:lang w:eastAsia="zh-TW"/>
-        </w:rPr>
-        <w:t>一</w:t>
-      </w:r>
-      <w:proofErr w:type="gramEnd"/>
-      <w:r>
-        <w:rPr>
-          <w:rFonts w:eastAsiaTheme="minorHAnsi"/>
-          <w:lang w:eastAsia="zh-TW"/>
-        </w:rPr>
-        <w:t>.</w:t>
-      </w:r>
-      <w:r>
-        <w:rPr>
-          <w:rFonts w:eastAsiaTheme="minorHAnsi" w:hint="eastAsia"/>
-          <w:lang w:eastAsia="zh-TW"/>
-        </w:rPr>
-        <w:t>版本導致的差別：</w:t>
-      </w:r>
-      <w:r>
-        <w:rPr>
-          <w:rFonts w:eastAsiaTheme="minorHAnsi"/>
-          <w:lang w:eastAsia="zh-TW"/>
-        </w:rPr>
-        <w:t xml:space="preserve"> 1.x</w:t>
-      </w:r>
-      <w:r>
-        <w:rPr>
-          <w:rFonts w:eastAsiaTheme="minorHAnsi" w:hint="eastAsia"/>
-          <w:lang w:eastAsia="zh-TW"/>
-        </w:rPr>
-        <w:t>版本：</w:t>
-      </w:r>
-      <w:r>
-        <w:rPr>
-          <w:rFonts w:eastAsiaTheme="minorHAnsi"/>
-          <w:lang w:eastAsia="zh-TW"/>
-        </w:rPr>
-        <w:t xml:space="preserve"> </w:t>
-      </w:r>
-    </w:p>
-    <w:p>
-      <w:pPr>
-        <w:ind w:firstLine="420"/>
-        <w:rPr>
-          <w:rFonts w:eastAsiaTheme="minorHAnsi"/>
-          <w:lang w:eastAsia="zh-TW"/>
-        </w:rPr>
-      </w:pPr>
-      <w:r>
-        <w:rPr>
-          <w:rFonts w:eastAsiaTheme="minorHAnsi" w:hint="eastAsia"/>
-          <w:lang w:eastAsia="zh-TW"/>
-        </w:rPr>
-        <w:t>（</w:t>
-      </w:r>
-      <w:r>
-        <w:rPr>
-          <w:rFonts w:eastAsiaTheme="minorHAnsi"/>
-          <w:lang w:eastAsia="zh-TW"/>
-        </w:rPr>
-        <w:t>1</w:t>
-      </w:r>
-      <w:r>
-        <w:rPr>
-          <w:rFonts w:eastAsiaTheme="minorHAnsi" w:hint="eastAsia"/>
-          <w:lang w:eastAsia="zh-TW"/>
-        </w:rPr>
-        <w:t>）</w:t>
-      </w:r>
-      <w:r>
-        <w:rPr>
-          <w:rFonts w:eastAsiaTheme="minorHAnsi"/>
-          <w:lang w:eastAsia="zh-TW"/>
-        </w:rPr>
-        <w:t>.git add all</w:t>
-      </w:r>
-      <w:r>
-        <w:rPr>
-          <w:rFonts w:eastAsiaTheme="minorHAnsi" w:hint="eastAsia"/>
-          <w:lang w:eastAsia="zh-TW"/>
-        </w:rPr>
-        <w:t>可以提交未跟蹤、修改和</w:t>
-      </w:r>
-      <w:proofErr w:type="gramStart"/>
-      <w:r>
-        <w:rPr>
-          <w:rFonts w:eastAsiaTheme="minorHAnsi" w:hint="eastAsia"/>
-          <w:lang w:eastAsia="zh-TW"/>
-        </w:rPr>
-        <w:t>刪除</w:t>
-      </w:r>
-      <w:r>
-        <w:rPr>
-          <w:rFonts w:eastAsiaTheme="minorHAnsi" w:hint="eastAsia"/>
-          <w:lang w:eastAsia="zh-TW"/>
-        </w:rPr>
-        <w:t>文</w:t>
-      </w:r>
-      <w:r>
-        <w:rPr>
-          <w:rFonts w:eastAsiaTheme="minorHAnsi" w:hint="eastAsia"/>
-          <w:lang w:eastAsia="zh-TW"/>
-        </w:rPr>
-        <w:t>檔</w:t>
-      </w:r>
-      <w:proofErr w:type="gramEnd"/>
-      <w:r>
-        <w:rPr>
-          <w:rFonts w:eastAsiaTheme="minorHAnsi" w:hint="eastAsia"/>
-          <w:lang w:eastAsia="zh-TW"/>
-        </w:rPr>
-        <w:t>。</w:t>
-      </w:r>
-      <w:r>
-        <w:rPr>
-          <w:rFonts w:eastAsiaTheme="minorHAnsi"/>
-          <w:lang w:eastAsia="zh-TW"/>
-        </w:rPr>
-        <w:t xml:space="preserve"> </w:t>
-      </w:r>
-    </w:p>
-    <w:p>
-      <w:pPr>
-        <w:ind w:firstLine="420"/>
-        <w:rPr>
-          <w:rFonts w:eastAsiaTheme="minorHAnsi"/>
-          <w:lang w:eastAsia="zh-TW"/>
-        </w:rPr>
-      </w:pPr>
-      <w:r>
-        <w:rPr>
-          <w:rFonts w:eastAsiaTheme="minorHAnsi" w:hint="eastAsia"/>
-          <w:lang w:eastAsia="zh-TW"/>
-        </w:rPr>
-        <w:t>（</w:t>
-      </w:r>
-      <w:r>
-        <w:rPr>
-          <w:rFonts w:eastAsiaTheme="minorHAnsi"/>
-          <w:lang w:eastAsia="zh-TW"/>
-        </w:rPr>
-        <w:t>2</w:t>
-      </w:r>
-      <w:r>
-        <w:rPr>
-          <w:rFonts w:eastAsiaTheme="minorHAnsi" w:hint="eastAsia"/>
-          <w:lang w:eastAsia="zh-TW"/>
-        </w:rPr>
-        <w:t>）</w:t>
-      </w:r>
-      <w:r>
-        <w:rPr>
-          <w:rFonts w:eastAsiaTheme="minorHAnsi"/>
-          <w:lang w:eastAsia="zh-TW"/>
-        </w:rPr>
-        <w:t>.git add .</w:t>
-      </w:r>
-      <w:r>
-        <w:rPr>
-          <w:rFonts w:eastAsiaTheme="minorHAnsi" w:hint="eastAsia"/>
-          <w:lang w:eastAsia="zh-TW"/>
-        </w:rPr>
-        <w:t>可以提交未跟蹤和</w:t>
-      </w:r>
-      <w:proofErr w:type="gramStart"/>
-      <w:r>
-        <w:rPr>
-          <w:rFonts w:eastAsiaTheme="minorHAnsi" w:hint="eastAsia"/>
-          <w:lang w:eastAsia="zh-TW"/>
-        </w:rPr>
-        <w:t>修改</w:t>
-      </w:r>
-      <w:r>
-        <w:rPr>
-          <w:rFonts w:eastAsiaTheme="minorHAnsi" w:hint="eastAsia"/>
-          <w:lang w:eastAsia="zh-TW"/>
-        </w:rPr>
-        <w:t>文</w:t>
-      </w:r>
-      <w:r>
-        <w:rPr>
-          <w:rFonts w:eastAsiaTheme="minorHAnsi" w:hint="eastAsia"/>
-          <w:lang w:eastAsia="zh-TW"/>
-        </w:rPr>
-        <w:t>檔</w:t>
-      </w:r>
-      <w:proofErr w:type="gramEnd"/>
-      <w:r>
-        <w:rPr>
-          <w:rFonts w:eastAsiaTheme="minorHAnsi" w:hint="eastAsia"/>
-          <w:lang w:eastAsia="zh-TW"/>
-        </w:rPr>
-        <w:t>，但是不處理</w:t>
-      </w:r>
-      <w:proofErr w:type="gramStart"/>
-      <w:r>
-        <w:rPr>
-          <w:rFonts w:eastAsiaTheme="minorHAnsi" w:hint="eastAsia"/>
-          <w:lang w:eastAsia="zh-TW"/>
-        </w:rPr>
-        <w:t>刪除</w:t>
-      </w:r>
-      <w:r>
-        <w:rPr>
-          <w:rFonts w:eastAsiaTheme="minorHAnsi" w:hint="eastAsia"/>
-        </w:rPr>
-        <w:t>文</w:t>
-      </w:r>
-      <w:r>
-        <w:rPr>
-          <w:rFonts w:eastAsiaTheme="minorHAnsi" w:hint="eastAsia"/>
-          <w:lang w:eastAsia="zh-TW"/>
-        </w:rPr>
-        <w:t>檔</w:t>
-      </w:r>
-      <w:proofErr w:type="gramEnd"/>
-      <w:r>
-        <w:rPr>
-          <w:rFonts w:eastAsiaTheme="minorHAnsi" w:hint="eastAsia"/>
-          <w:lang w:eastAsia="zh-TW"/>
-        </w:rPr>
-        <w:t>。</w:t>
+        <w:t>檔。</w:t>
       </w:r>
       <w:r>
         <w:rPr>
@@ -1226,31 +1067,7 @@
           <w:rFonts w:eastAsiaTheme="minorHAnsi" w:hint="eastAsia"/>
           <w:lang w:eastAsia="zh-TW"/>
         </w:rPr>
-        <w:t>無論在哪</w:t>
-      </w:r>
-      <w:proofErr w:type="gramStart"/>
-      <w:r>
-        <w:rPr>
-          <w:rFonts w:eastAsiaTheme="minorHAnsi" w:hint="eastAsia"/>
-          <w:lang w:eastAsia="zh-TW"/>
-        </w:rPr>
-        <w:t>個</w:t>
-      </w:r>
-      <w:proofErr w:type="gramEnd"/>
-      <w:r>
-        <w:rPr>
-          <w:rFonts w:eastAsiaTheme="minorHAnsi" w:hint="eastAsia"/>
-          <w:lang w:eastAsia="zh-TW"/>
-        </w:rPr>
-        <w:t>目錄執行都會提交</w:t>
-      </w:r>
-      <w:proofErr w:type="gramStart"/>
-      <w:r>
-        <w:rPr>
-          <w:rFonts w:eastAsiaTheme="minorHAnsi" w:hint="eastAsia"/>
-          <w:lang w:eastAsia="zh-TW"/>
-        </w:rPr>
-        <w:t>相應</w:t>
+        <w:t>無論在哪個目錄執行都會提交相應</w:t>
       </w:r>
       <w:r>
         <w:rPr>
@@ -1264,15 +1081,7 @@
           <w:rFonts w:eastAsiaTheme="minorHAnsi" w:hint="eastAsia"/>
           <w:lang w:eastAsia="zh-TW"/>
         </w:rPr>
-        <w:t>檔</w:t>
-      </w:r>
-      <w:proofErr w:type="gramEnd"/>
-      <w:r>
-        <w:rPr>
-          <w:rFonts w:eastAsiaTheme="minorHAnsi" w:hint="eastAsia"/>
-          <w:lang w:eastAsia="zh-TW"/>
-        </w:rPr>
-        <w:t>。</w:t>
+        <w:t>檔。</w:t>
       </w:r>
       <w:r>
         <w:rPr>
@@ -1323,15 +1132,7 @@
           <w:rFonts w:eastAsiaTheme="minorHAnsi" w:hint="eastAsia"/>
           <w:lang w:eastAsia="zh-TW"/>
         </w:rPr>
-        <w:t>只能夠提交目前的目錄或者它後代目錄下</w:t>
-      </w:r>
-      <w:proofErr w:type="gramStart"/>
-      <w:r>
-        <w:rPr>
-          <w:rFonts w:eastAsiaTheme="minorHAnsi" w:hint="eastAsia"/>
-          <w:lang w:eastAsia="zh-TW"/>
-        </w:rPr>
-        <w:t>相應</w:t>
+        <w:t>只能夠提交目前的目錄或者它後代目錄下相應</w:t>
       </w:r>
       <w:r>
         <w:rPr>
@@ -1345,15 +1146,7 @@
           <w:rFonts w:eastAsiaTheme="minorHAnsi" w:hint="eastAsia"/>
           <w:lang w:eastAsia="zh-TW"/>
         </w:rPr>
-        <w:t>檔</w:t>
-      </w:r>
-      <w:proofErr w:type="gramEnd"/>
-      <w:r>
-        <w:rPr>
-          <w:rFonts w:eastAsiaTheme="minorHAnsi" w:hint="eastAsia"/>
-          <w:lang w:eastAsia="zh-TW"/>
-        </w:rPr>
-        <w:t>。</w:t>
+        <w:t>檔。</w:t>
       </w:r>
     </w:p>
     <w:p>
@@ -1404,30 +1197,14 @@
           <w:rFonts w:eastAsiaTheme="minorHAnsi" w:hint="eastAsia"/>
           <w:lang w:eastAsia="zh-TW"/>
         </w:rPr>
-        <w:t>存</w:t>
-      </w:r>
-      <w:proofErr w:type="gramStart"/>
-      <w:r>
-        <w:rPr>
-          <w:rFonts w:eastAsiaTheme="minorHAnsi" w:hint="eastAsia"/>
-          <w:lang w:eastAsia="zh-TW"/>
-        </w:rPr>
-        <w:t>儲於</w:t>
-      </w:r>
-      <w:r>
-        <w:rPr>
-          <w:rFonts w:eastAsiaTheme="minorHAnsi" w:hint="eastAsia"/>
-          <w:lang w:eastAsia="zh-TW"/>
-        </w:rPr>
-        <w:t>暫</w:t>
-      </w:r>
-      <w:proofErr w:type="gramEnd"/>
-      <w:r>
-        <w:rPr>
-          <w:rFonts w:eastAsiaTheme="minorHAnsi" w:hint="eastAsia"/>
-          <w:lang w:eastAsia="zh-TW"/>
-        </w:rPr>
-        <w:t>存區的文件</w:t>
+        <w:t>存儲於</w:t>
+      </w:r>
+      <w:r>
+        <w:rPr>
+          <w:rFonts w:eastAsiaTheme="minorHAnsi" w:hint="eastAsia"/>
+          <w:lang w:eastAsia="zh-TW"/>
+        </w:rPr>
+        <w:t>暫存區的文件</w:t>
       </w:r>
       <w:r>
         <w:rPr>
@@ -2272,143 +2049,134 @@
       <w:pPr>
         <w:pStyle w:val="2"/>
         <w:rPr>
+          <w:rFonts w:eastAsia="PMingLiU"/>
+          <w:lang w:eastAsia="zh-TW"/>
+        </w:rPr>
+      </w:pPr>
+      <w:r>
+        <w:rPr>
+          <w:rFonts w:hint="eastAsia"/>
+        </w:rPr>
+        <w:t>Git</w:t>
+      </w:r>
+      <w:r>
+        <w:rPr>
+          <w:rFonts w:hint="eastAsia"/>
+          <w:lang w:eastAsia="zh-TW"/>
+        </w:rPr>
+        <w:t>退回版本</w:t>
+      </w:r>
+    </w:p>
+    <w:p>
+      <w:pPr>
+        <w:rPr>
+          <w:rFonts w:eastAsia="PMingLiU"/>
+          <w:lang w:eastAsia="zh-TW"/>
+        </w:rPr>
+      </w:pPr>
+      <w:r>
+        <w:rPr>
+          <w:rFonts w:asciiTheme="minorEastAsia" w:hAnsiTheme="minorEastAsia" w:hint="eastAsia"/>
+        </w:rPr>
+        <w:t>git</w:t>
+      </w:r>
+      <w:r>
+        <w:rPr>
+          <w:rFonts w:asciiTheme="minorEastAsia" w:hAnsiTheme="minorEastAsia"/>
+        </w:rPr>
+        <w:t xml:space="preserve"> </w:t>
+      </w:r>
+      <w:r>
+        <w:rPr>
+          <w:rFonts w:asciiTheme="minorEastAsia" w:hAnsiTheme="minorEastAsia" w:hint="eastAsia"/>
+        </w:rPr>
+        <w:t>log</w:t>
+      </w:r>
+      <w:r>
+        <w:rPr>
+          <w:rFonts w:asciiTheme="minorEastAsia" w:hAnsiTheme="minorEastAsia"/>
+        </w:rPr>
+        <w:t xml:space="preserve"> </w:t>
+      </w:r>
+      <w:r>
+        <w:rPr>
+          <w:rFonts w:asciiTheme="minorEastAsia" w:hAnsiTheme="minorEastAsia" w:hint="eastAsia"/>
+        </w:rPr>
+        <w:t>查看commit提交記錄</w:t>
+      </w:r>
+      <w:r>
+        <w:rPr>
+          <w:rFonts w:asciiTheme="minorEastAsia" w:hAnsiTheme="minorEastAsia" w:hint="eastAsia"/>
+        </w:rPr>
+        <w:t>，退出查看log，按q</w:t>
+      </w:r>
+    </w:p>
+    <w:p>
+      <w:pPr>
+        <w:rPr>
+          <w:rFonts w:eastAsia="PMingLiU"/>
+          <w:lang w:eastAsia="zh-TW"/>
+        </w:rPr>
+      </w:pPr>
+      <w:r>
+        <w:rPr>
+          <w:rFonts w:asciiTheme="minorEastAsia" w:hAnsiTheme="minorEastAsia"/>
+          <w:lang w:eastAsia="zh-TW"/>
+        </w:rPr>
+        <w:t>git reset --hard 52602b0b04b57b33310fa256707518b126d2648c</w:t>
+      </w:r>
+      <w:r>
+        <w:rPr>
+          <w:rFonts w:asciiTheme="minorEastAsia" w:hAnsiTheme="minorEastAsia"/>
+          <w:lang w:eastAsia="zh-TW"/>
+        </w:rPr>
+        <w:t xml:space="preserve">  </w:t>
+      </w:r>
+      <w:r>
+        <w:rPr>
+          <w:rFonts w:asciiTheme="minorEastAsia" w:hAnsiTheme="minorEastAsia" w:hint="eastAsia"/>
+          <w:lang w:eastAsia="zh-TW"/>
+        </w:rPr>
+        <w:t>回退到指定</w:t>
+      </w:r>
+      <w:r>
+        <w:rPr>
+          <w:rFonts w:asciiTheme="minorEastAsia" w:hAnsiTheme="minorEastAsia" w:hint="eastAsia"/>
+        </w:rPr>
+        <w:t>commit</w:t>
+      </w:r>
+      <w:r>
+        <w:rPr>
+          <w:rFonts w:asciiTheme="minorEastAsia" w:hAnsiTheme="minorEastAsia"/>
+        </w:rPr>
+        <w:t xml:space="preserve"> </w:t>
+      </w:r>
+      <w:r>
+        <w:rPr>
+          <w:rFonts w:asciiTheme="minorEastAsia" w:hAnsiTheme="minorEastAsia" w:hint="eastAsia"/>
+        </w:rPr>
+        <w:t>id的版本</w:t>
+      </w:r>
+    </w:p>
+    <w:p>
+      <w:r>
+        <w:rPr>
           <w:rFonts w:eastAsia="PMingLiU" w:hint="eastAsia"/>
-          <w:lang w:eastAsia="zh-TW"/>
-        </w:rPr>
-      </w:pPr>
+        </w:rPr>
+        <w:t>回退到某一个文件之后，又需要返回到最近更新的某个版本</w:t>
+      </w:r>
+      <w:r>
+        <w:rPr>
+          <w:rFonts w:asciiTheme="minorEastAsia" w:hAnsiTheme="minorEastAsia" w:hint="eastAsia"/>
+        </w:rPr>
+        <w:t>：</w:t>
+      </w:r>
+    </w:p>
+    <w:p>
       <w:r>
         <w:rPr>
           <w:rFonts w:hint="eastAsia"/>
         </w:rPr>
-        <w:t>Git</w:t>
-      </w:r>
-      <w:r>
-        <w:rPr>
-          <w:rFonts w:hint="eastAsia"/>
-          <w:lang w:eastAsia="zh-TW"/>
-        </w:rPr>
-        <w:t>退回版本</w:t>
-      </w:r>
-    </w:p>
-    <w:p>
-      <w:pPr>
-        <w:rPr>
-          <w:rFonts w:eastAsia="PMingLiU"/>
-          <w:lang w:eastAsia="zh-TW"/>
-        </w:rPr>
-      </w:pPr>
-      <w:r>
-        <w:rPr>
-          <w:rFonts w:asciiTheme="minorEastAsia" w:hAnsiTheme="minorEastAsia" w:hint="eastAsia"/>
-        </w:rPr>
-        <w:t>git</w:t>
-      </w:r>
-      <w:r>
-        <w:rPr>
-          <w:rFonts w:asciiTheme="minorEastAsia" w:hAnsiTheme="minorEastAsia"/>
-        </w:rPr>
-        <w:t xml:space="preserve"> </w:t>
-      </w:r>
-      <w:r>
-        <w:rPr>
-          <w:rFonts w:asciiTheme="minorEastAsia" w:hAnsiTheme="minorEastAsia" w:hint="eastAsia"/>
-        </w:rPr>
-        <w:t>log</w:t>
-      </w:r>
-      <w:r>
-        <w:rPr>
-          <w:rFonts w:asciiTheme="minorEastAsia" w:hAnsiTheme="minorEastAsia"/>
-        </w:rPr>
-        <w:t xml:space="preserve"> </w:t>
-      </w:r>
-      <w:r>
-        <w:rPr>
-          <w:rFonts w:asciiTheme="minorEastAsia" w:hAnsiTheme="minorEastAsia" w:hint="eastAsia"/>
-        </w:rPr>
-        <w:t>查看commit提交記錄</w:t>
-      </w:r>
-      <w:r>
-        <w:rPr>
-          <w:rFonts w:asciiTheme="minorEastAsia" w:hAnsiTheme="minorEastAsia" w:hint="eastAsia"/>
-        </w:rPr>
-        <w:t>，退出查看log，按q</w:t>
-      </w:r>
-    </w:p>
-    <w:p>
-      <w:pPr>
-        <w:rPr>
-          <w:rFonts w:eastAsia="PMingLiU"/>
-          <w:lang w:eastAsia="zh-TW"/>
-        </w:rPr>
-      </w:pPr>
-      <w:r>
-        <w:rPr>
-          <w:rFonts w:asciiTheme="minorEastAsia" w:hAnsiTheme="minorEastAsia"/>
-          <w:lang w:eastAsia="zh-TW"/>
-        </w:rPr>
-        <w:t>git reset --hard 52602b0b04b57b33310fa256707518b126d2648c</w:t>
-      </w:r>
-      <w:r>
-        <w:rPr>
-          <w:rFonts w:asciiTheme="minorEastAsia" w:hAnsiTheme="minorEastAsia"/>
-          <w:lang w:eastAsia="zh-TW"/>
-        </w:rPr>
-        <w:t xml:space="preserve">  </w:t>
-      </w:r>
-      <w:proofErr w:type="gramStart"/>
-      <w:r>
-        <w:rPr>
-          <w:rFonts w:asciiTheme="minorEastAsia" w:hAnsiTheme="minorEastAsia" w:hint="eastAsia"/>
-          <w:lang w:eastAsia="zh-TW"/>
-        </w:rPr>
-        <w:t>回退到</w:t>
-      </w:r>
-      <w:proofErr w:type="gramEnd"/>
-      <w:r>
-        <w:rPr>
-          <w:rFonts w:asciiTheme="minorEastAsia" w:hAnsiTheme="minorEastAsia" w:hint="eastAsia"/>
-          <w:lang w:eastAsia="zh-TW"/>
-        </w:rPr>
-        <w:t>指定</w:t>
-      </w:r>
-      <w:r>
-        <w:rPr>
-          <w:rFonts w:asciiTheme="minorEastAsia" w:hAnsiTheme="minorEastAsia" w:hint="eastAsia"/>
-        </w:rPr>
-        <w:t>commit</w:t>
-      </w:r>
-      <w:r>
-        <w:rPr>
-          <w:rFonts w:asciiTheme="minorEastAsia" w:hAnsiTheme="minorEastAsia"/>
-        </w:rPr>
-        <w:t xml:space="preserve"> </w:t>
-      </w:r>
-      <w:r>
-        <w:rPr>
-          <w:rFonts w:asciiTheme="minorEastAsia" w:hAnsiTheme="minorEastAsia" w:hint="eastAsia"/>
-        </w:rPr>
-        <w:t>id的版本</w:t>
-      </w:r>
-    </w:p>
-    <w:p>
-      <w:r>
-        <w:rPr>
-          <w:rFonts w:eastAsia="PMingLiU" w:hint="eastAsia"/>
-        </w:rPr>
-        <w:t>回退到某一个文件之后，又需要返回到最近更新的某个版本</w:t>
-      </w:r>
-      <w:r>
-        <w:rPr>
-          <w:rFonts w:asciiTheme="minorEastAsia" w:hAnsiTheme="minorEastAsia" w:hint="eastAsia"/>
-        </w:rPr>
-        <w:t>：</w:t>
-      </w:r>
-    </w:p>
-    <w:p>
-      <w:r>
-        <w:rPr>
-          <w:rFonts w:hint="eastAsia"/>
-        </w:rPr>
         <w:t>（1）</w:t>
       </w:r>
       <w:r>
@@ -2424,11 +2192,6 @@
       </w:r>
     </w:p>
     <w:p>
-      <w:pPr>
-        <w:rPr>
-          <w:rFonts w:hint="eastAsia"/>
-        </w:rPr>
-      </w:pPr>
       <w:r>
         <w:rPr>
           <w:rFonts w:hint="eastAsia"/>
@@ -2459,64 +2222,1980 @@
       <w:pPr>
         <w:pStyle w:val="2"/>
         <w:rPr>
+          <w:rFonts w:eastAsia="PMingLiU"/>
+          <w:lang w:eastAsia="zh-TW"/>
+        </w:rPr>
+      </w:pPr>
+      <w:r>
+        <w:rPr>
+          <w:rFonts w:hint="eastAsia"/>
+        </w:rPr>
+        <w:t>Git</w:t>
+      </w:r>
+      <w:r>
+        <w:rPr>
+          <w:rFonts w:hint="eastAsia"/>
+          <w:lang w:eastAsia="zh-TW"/>
+        </w:rPr>
+        <w:t>創建分支</w:t>
+      </w:r>
+    </w:p>
+    <w:p>
+      <w:pPr>
+        <w:rPr>
+          <w:rFonts w:asciiTheme="minorEastAsia" w:hAnsiTheme="minorEastAsia"/>
+        </w:rPr>
+      </w:pPr>
+      <w:r>
+        <w:rPr>
+          <w:rFonts w:asciiTheme="minorEastAsia" w:hAnsiTheme="minorEastAsia"/>
+        </w:rPr>
+        <w:t>git checkout -b iss53</w:t>
+      </w:r>
+      <w:r>
+        <w:rPr>
+          <w:rFonts w:asciiTheme="minorEastAsia" w:hAnsiTheme="minorEastAsia"/>
+        </w:rPr>
+        <w:t xml:space="preserve">  </w:t>
+      </w:r>
+      <w:r>
+        <w:rPr>
+          <w:rFonts w:asciiTheme="minorEastAsia" w:hAnsiTheme="minorEastAsia" w:hint="eastAsia"/>
+        </w:rPr>
+        <w:t>創建並切換到分支iss</w:t>
+      </w:r>
+      <w:r>
+        <w:rPr>
+          <w:rFonts w:asciiTheme="minorEastAsia" w:hAnsiTheme="minorEastAsia"/>
+        </w:rPr>
+        <w:t>53</w:t>
+      </w:r>
+    </w:p>
+    <w:p>
+      <w:pPr>
+        <w:pStyle w:val="2"/>
+      </w:pPr>
+      <w:r>
+        <w:t>git clone、git pull和git fetch的用法及区别</w:t>
+      </w:r>
+    </w:p>
+    <w:p>
+      <w:pPr>
+        <w:pStyle w:val="3"/>
+        <w:rPr>
+          <w:sz w:val="21"/>
+          <w:szCs w:val="21"/>
+          <w:lang w:eastAsia="zh-TW"/>
+        </w:rPr>
+      </w:pPr>
+      <w:r>
+        <w:rPr>
+          <w:sz w:val="21"/>
+          <w:szCs w:val="21"/>
+          <w:lang w:eastAsia="zh-TW"/>
+        </w:rPr>
+        <w:t>1.git clone</w:t>
+      </w:r>
+    </w:p>
+    <w:p>
+      <w:pPr>
+        <w:rPr>
+          <w:rFonts w:eastAsia="PMingLiU"/>
+          <w:lang w:eastAsia="zh-TW"/>
+        </w:rPr>
+      </w:pPr>
+      <w:r>
+        <w:rPr>
+          <w:rFonts w:eastAsia="PMingLiU"/>
+          <w:lang w:eastAsia="zh-TW"/>
+        </w:rPr>
+        <w:t>git clone</w:t>
+      </w:r>
+      <w:r>
+        <w:rPr>
+          <w:rFonts w:eastAsia="PMingLiU"/>
+          <w:lang w:eastAsia="zh-TW"/>
+        </w:rPr>
+        <w:t>顾名思义就是将其他仓库克隆到本地，包括被</w:t>
+      </w:r>
+      <w:r>
+        <w:rPr>
+          <w:rFonts w:eastAsia="PMingLiU"/>
+          <w:lang w:eastAsia="zh-TW"/>
+        </w:rPr>
+        <w:t>clone</w:t>
+      </w:r>
+      <w:r>
+        <w:rPr>
+          <w:rFonts w:eastAsia="PMingLiU"/>
+          <w:lang w:eastAsia="zh-TW"/>
+        </w:rPr>
+        <w:t>仓库的版本变化。举个例子，你当前目录比方说是在</w:t>
+      </w:r>
+      <w:r>
+        <w:rPr>
+          <w:rFonts w:eastAsia="PMingLiU"/>
+          <w:lang w:eastAsia="zh-TW"/>
+        </w:rPr>
+        <w:t>e:/course/</w:t>
+      </w:r>
+      <w:r>
+        <w:rPr>
+          <w:rFonts w:eastAsia="PMingLiU"/>
+          <w:lang w:eastAsia="zh-TW"/>
+        </w:rPr>
+        <w:t>中，此时若想下载远程仓库，本地无需</w:t>
+      </w:r>
+      <w:r>
+        <w:rPr>
+          <w:rFonts w:eastAsia="PMingLiU"/>
+          <w:lang w:eastAsia="zh-TW"/>
+        </w:rPr>
+        <w:t xml:space="preserve">git </w:t>
+      </w:r>
+      <w:proofErr w:type="spellStart"/>
+      <w:r>
+        <w:rPr>
+          <w:rFonts w:eastAsia="PMingLiU"/>
+          <w:lang w:eastAsia="zh-TW"/>
+        </w:rPr>
+        <w:t>init</w:t>
+      </w:r>
+      <w:proofErr w:type="spellEnd"/>
+      <w:r>
+        <w:rPr>
+          <w:rFonts w:eastAsia="PMingLiU"/>
+          <w:lang w:eastAsia="zh-TW"/>
+        </w:rPr>
+        <w:t>,</w:t>
+      </w:r>
+      <w:r>
+        <w:rPr>
+          <w:rFonts w:eastAsia="PMingLiU"/>
+          <w:lang w:eastAsia="zh-TW"/>
+        </w:rPr>
+        <w:t>直接</w:t>
+      </w:r>
+      <w:r>
+        <w:rPr>
+          <w:rFonts w:eastAsia="PMingLiU"/>
+          <w:lang w:eastAsia="zh-TW"/>
+        </w:rPr>
+        <w:t xml:space="preserve">git clone </w:t>
+      </w:r>
+      <w:proofErr w:type="spellStart"/>
+      <w:r>
+        <w:rPr>
+          <w:rFonts w:eastAsia="PMingLiU"/>
+          <w:lang w:eastAsia="zh-TW"/>
+        </w:rPr>
+        <w:t>url</w:t>
+      </w:r>
+      <w:proofErr w:type="spellEnd"/>
+      <w:r>
+        <w:rPr>
+          <w:rFonts w:eastAsia="PMingLiU"/>
+          <w:lang w:eastAsia="zh-TW"/>
+        </w:rPr>
+        <w:t>（</w:t>
+      </w:r>
+      <w:proofErr w:type="spellStart"/>
+      <w:r>
+        <w:rPr>
+          <w:rFonts w:eastAsia="PMingLiU"/>
+          <w:lang w:eastAsia="zh-TW"/>
+        </w:rPr>
+        <w:t>url</w:t>
+      </w:r>
+      <w:proofErr w:type="spellEnd"/>
+      <w:r>
+        <w:rPr>
+          <w:rFonts w:eastAsia="PMingLiU"/>
+          <w:lang w:eastAsia="zh-TW"/>
+        </w:rPr>
+        <w:t>是你远程仓库的地址，直接复制就可以了）。执行</w:t>
+      </w:r>
+      <w:r>
+        <w:rPr>
+          <w:rFonts w:eastAsia="PMingLiU"/>
+          <w:lang w:eastAsia="zh-TW"/>
+        </w:rPr>
+        <w:t>git clone</w:t>
+      </w:r>
+      <w:r>
+        <w:rPr>
+          <w:rFonts w:eastAsia="PMingLiU"/>
+          <w:lang w:eastAsia="zh-TW"/>
+        </w:rPr>
+        <w:t>等待</w:t>
+      </w:r>
+      <w:r>
+        <w:rPr>
+          <w:rFonts w:eastAsia="PMingLiU"/>
+          <w:lang w:eastAsia="zh-TW"/>
+        </w:rPr>
+        <w:t>clone</w:t>
+      </w:r>
+      <w:r>
+        <w:rPr>
+          <w:rFonts w:eastAsia="PMingLiU"/>
+          <w:lang w:eastAsia="zh-TW"/>
+        </w:rPr>
+        <w:t>结束，</w:t>
+      </w:r>
+      <w:r>
+        <w:rPr>
+          <w:rFonts w:eastAsia="PMingLiU"/>
+          <w:lang w:eastAsia="zh-TW"/>
+        </w:rPr>
+        <w:t>e:/course/</w:t>
+      </w:r>
+      <w:r>
+        <w:rPr>
+          <w:rFonts w:eastAsia="PMingLiU"/>
+          <w:lang w:eastAsia="zh-TW"/>
+        </w:rPr>
+        <w:t>目录下自动会有一个</w:t>
+      </w:r>
+      <w:r>
+        <w:rPr>
+          <w:rFonts w:eastAsia="PMingLiU"/>
+          <w:lang w:eastAsia="zh-TW"/>
+        </w:rPr>
+        <w:t>.git</w:t>
+      </w:r>
+      <w:r>
+        <w:rPr>
+          <w:rFonts w:eastAsia="PMingLiU"/>
+          <w:lang w:eastAsia="zh-TW"/>
+        </w:rPr>
+        <w:t>的隐藏文件夹（如果看不见，请尝试设置隐藏文件夹可见），因为是</w:t>
+      </w:r>
+      <w:r>
+        <w:rPr>
+          <w:rFonts w:eastAsia="PMingLiU"/>
+          <w:lang w:eastAsia="zh-TW"/>
+        </w:rPr>
+        <w:t>clone</w:t>
+      </w:r>
+      <w:r>
+        <w:rPr>
+          <w:rFonts w:eastAsia="PMingLiU"/>
+          <w:lang w:eastAsia="zh-TW"/>
+        </w:rPr>
+        <w:t>来的，所以</w:t>
+      </w:r>
+      <w:r>
+        <w:rPr>
+          <w:rFonts w:eastAsia="PMingLiU"/>
+          <w:lang w:eastAsia="zh-TW"/>
+        </w:rPr>
+        <w:t>.git</w:t>
+      </w:r>
+      <w:r>
+        <w:rPr>
+          <w:rFonts w:eastAsia="PMingLiU"/>
+          <w:lang w:eastAsia="zh-TW"/>
+        </w:rPr>
+        <w:t>文件夹里存放着与远程仓库一模一样的版本库记录。</w:t>
+      </w:r>
+      <w:r>
+        <w:rPr>
+          <w:rFonts w:eastAsia="PMingLiU"/>
+          <w:lang w:eastAsia="zh-TW"/>
+        </w:rPr>
+        <w:t>clone</w:t>
+      </w:r>
+      <w:r>
+        <w:rPr>
+          <w:rFonts w:eastAsia="PMingLiU"/>
+          <w:lang w:eastAsia="zh-TW"/>
+        </w:rPr>
+        <w:t>操作是一个从无到</w:t>
+      </w:r>
+      <w:r>
+        <w:rPr>
           <w:rFonts w:eastAsia="PMingLiU" w:hint="eastAsia"/>
           <w:lang w:eastAsia="zh-TW"/>
         </w:rPr>
-      </w:pPr>
-      <w:r>
-        <w:rPr>
-          <w:rFonts w:hint="eastAsia"/>
-        </w:rPr>
-        <w:t>Git</w:t>
-      </w:r>
-      <w:r>
-        <w:rPr>
-          <w:rFonts w:hint="eastAsia"/>
-          <w:lang w:eastAsia="zh-TW"/>
-        </w:rPr>
-        <w:t>創建分支</w:t>
-      </w:r>
-    </w:p>
-    <w:p>
-      <w:pPr>
-        <w:rPr>
-          <w:rFonts w:asciiTheme="minorEastAsia" w:hAnsiTheme="minorEastAsia"/>
-        </w:rPr>
-      </w:pPr>
-      <w:r>
-        <w:rPr>
-          <w:rFonts w:asciiTheme="minorEastAsia" w:hAnsiTheme="minorEastAsia"/>
-        </w:rPr>
-        <w:t>git checkout -b iss53</w:t>
-      </w:r>
-      <w:r>
-        <w:rPr>
-          <w:rFonts w:asciiTheme="minorEastAsia" w:hAnsiTheme="minorEastAsia"/>
-        </w:rPr>
-        <w:t xml:space="preserve">  </w:t>
-      </w:r>
-      <w:r>
-        <w:rPr>
-          <w:rFonts w:asciiTheme="minorEastAsia" w:hAnsiTheme="minorEastAsia" w:hint="eastAsia"/>
-        </w:rPr>
-        <w:t>創建並切換到分支iss</w:t>
-      </w:r>
-      <w:r>
-        <w:rPr>
-          <w:rFonts w:asciiTheme="minorEastAsia" w:hAnsiTheme="minorEastAsia"/>
-        </w:rPr>
-        <w:t>53</w:t>
-      </w:r>
-    </w:p>
-    <w:p>
-      <w:pPr>
+        <w:t>有的克隆操作，再次强调不需要</w:t>
+      </w:r>
+      <w:r>
+        <w:rPr>
+          <w:rFonts w:eastAsia="PMingLiU"/>
+          <w:lang w:eastAsia="zh-TW"/>
+        </w:rPr>
+        <w:t xml:space="preserve">git </w:t>
+      </w:r>
+      <w:proofErr w:type="spellStart"/>
+      <w:r>
+        <w:rPr>
+          <w:rFonts w:eastAsia="PMingLiU"/>
+          <w:lang w:eastAsia="zh-TW"/>
+        </w:rPr>
+        <w:t>init</w:t>
+      </w:r>
+      <w:proofErr w:type="spellEnd"/>
+      <w:r>
+        <w:rPr>
+          <w:rFonts w:eastAsia="PMingLiU"/>
+          <w:lang w:eastAsia="zh-TW"/>
+        </w:rPr>
+        <w:t>初始化。</w:t>
+      </w:r>
+    </w:p>
+    <w:p>
+      <w:pPr>
+        <w:rPr>
+          <w:rFonts w:eastAsia="PMingLiU"/>
+          <w:lang w:eastAsia="zh-TW"/>
+        </w:rPr>
+      </w:pPr>
+    </w:p>
+    <w:p>
+      <w:pPr>
+        <w:rPr>
+          <w:rFonts w:eastAsia="PMingLiU"/>
+          <w:lang w:eastAsia="zh-TW"/>
+        </w:rPr>
+      </w:pPr>
+      <w:r>
+        <w:rPr>
+          <w:rFonts w:eastAsia="PMingLiU"/>
+          <w:lang w:eastAsia="zh-TW"/>
+        </w:rPr>
+        <w:t>git clone</w:t>
+      </w:r>
+      <w:r>
+        <w:rPr>
+          <w:rFonts w:eastAsia="PMingLiU"/>
+          <w:lang w:eastAsia="zh-TW"/>
+        </w:rPr>
+        <w:t>的用法：</w:t>
+      </w:r>
+    </w:p>
+    <w:p>
+      <w:pPr>
+        <w:rPr>
+          <w:rFonts w:eastAsia="PMingLiU"/>
+          <w:lang w:eastAsia="zh-TW"/>
+        </w:rPr>
+      </w:pPr>
+      <w:r>
+        <w:rPr>
+          <w:rFonts w:eastAsia="PMingLiU"/>
+          <w:lang w:eastAsia="zh-TW"/>
+        </w:rPr>
+        <w:t>$ git clone &lt;</w:t>
+      </w:r>
+      <w:r>
+        <w:rPr>
+          <w:rFonts w:eastAsia="PMingLiU"/>
+          <w:lang w:eastAsia="zh-TW"/>
+        </w:rPr>
+        <w:t>版本库的</w:t>
+      </w:r>
+      <w:proofErr w:type="spellStart"/>
+      <w:r>
+        <w:rPr>
+          <w:rFonts w:eastAsia="PMingLiU"/>
+          <w:lang w:eastAsia="zh-TW"/>
+        </w:rPr>
+        <w:t>url</w:t>
+      </w:r>
+      <w:proofErr w:type="spellEnd"/>
+      <w:r>
+        <w:rPr>
+          <w:rFonts w:eastAsia="PMingLiU"/>
+          <w:lang w:eastAsia="zh-TW"/>
+        </w:rPr>
+        <w:t>&gt;</w:t>
+      </w:r>
+    </w:p>
+    <w:p>
+      <w:pPr>
+        <w:rPr>
+          <w:rFonts w:eastAsia="PMingLiU"/>
+          <w:lang w:eastAsia="zh-TW"/>
+        </w:rPr>
+      </w:pPr>
+    </w:p>
+    <w:p>
+      <w:pPr>
+        <w:rPr>
+          <w:rFonts w:eastAsia="PMingLiU"/>
+          <w:lang w:eastAsia="zh-TW"/>
+        </w:rPr>
+      </w:pPr>
+      <w:r>
         <w:rPr>
           <w:rFonts w:eastAsia="PMingLiU" w:hint="eastAsia"/>
           <w:lang w:eastAsia="zh-TW"/>
         </w:rPr>
-      </w:pPr>
-      <w:bookmarkStart w:id="0" w:name="_GoBack"/>
-      <w:bookmarkEnd w:id="0"/>
+        <w:t>例如克隆</w:t>
+      </w:r>
+      <w:r>
+        <w:rPr>
+          <w:rFonts w:eastAsia="PMingLiU"/>
+          <w:lang w:eastAsia="zh-TW"/>
+        </w:rPr>
+        <w:t>TensorFlow</w:t>
+      </w:r>
+      <w:r>
+        <w:rPr>
+          <w:rFonts w:eastAsia="PMingLiU"/>
+          <w:lang w:eastAsia="zh-TW"/>
+        </w:rPr>
+        <w:t>：</w:t>
+      </w:r>
+    </w:p>
+    <w:p>
+      <w:pPr>
+        <w:rPr>
+          <w:rFonts w:eastAsia="PMingLiU"/>
+          <w:lang w:eastAsia="zh-TW"/>
+        </w:rPr>
+      </w:pPr>
+      <w:r>
+        <w:rPr>
+          <w:rFonts w:eastAsia="PMingLiU"/>
+          <w:lang w:eastAsia="zh-TW"/>
+        </w:rPr>
+        <w:t>$ git clone https://github.com/tensorflow/tensorflow.git</w:t>
+      </w:r>
+    </w:p>
+    <w:p>
+      <w:pPr>
+        <w:rPr>
+          <w:rFonts w:eastAsia="PMingLiU"/>
+          <w:lang w:eastAsia="zh-TW"/>
+        </w:rPr>
+      </w:pPr>
+    </w:p>
+    <w:p>
+      <w:pPr>
+        <w:rPr>
+          <w:rFonts w:eastAsia="PMingLiU"/>
+          <w:lang w:eastAsia="zh-TW"/>
+        </w:rPr>
+      </w:pPr>
+      <w:r>
+        <w:rPr>
+          <w:rFonts w:eastAsia="PMingLiU" w:hint="eastAsia"/>
+          <w:lang w:eastAsia="zh-TW"/>
+        </w:rPr>
+        <w:t>或者使用</w:t>
+      </w:r>
+      <w:r>
+        <w:rPr>
+          <w:rFonts w:eastAsia="PMingLiU"/>
+          <w:lang w:eastAsia="zh-TW"/>
+        </w:rPr>
+        <w:t>SSH</w:t>
+      </w:r>
+      <w:r>
+        <w:rPr>
+          <w:rFonts w:eastAsia="PMingLiU"/>
+          <w:lang w:eastAsia="zh-TW"/>
+        </w:rPr>
+        <w:t>协议：</w:t>
+      </w:r>
+    </w:p>
+    <w:p>
+      <w:pPr>
+        <w:rPr>
+          <w:rFonts w:eastAsia="PMingLiU"/>
+          <w:lang w:eastAsia="zh-TW"/>
+        </w:rPr>
+      </w:pPr>
+      <w:r>
+        <w:rPr>
+          <w:rFonts w:eastAsia="PMingLiU"/>
+          <w:lang w:eastAsia="zh-TW"/>
+        </w:rPr>
+        <w:t xml:space="preserve">$ git clone </w:t>
+      </w:r>
+      <w:proofErr w:type="spellStart"/>
+      <w:proofErr w:type="gramStart"/>
+      <w:r>
+        <w:rPr>
+          <w:rFonts w:eastAsia="PMingLiU"/>
+          <w:lang w:eastAsia="zh-TW"/>
+        </w:rPr>
+        <w:t>git@github.com:tensorflow</w:t>
+      </w:r>
+      <w:proofErr w:type="spellEnd"/>
+      <w:r>
+        <w:rPr>
+          <w:rFonts w:eastAsia="PMingLiU"/>
+          <w:lang w:eastAsia="zh-TW"/>
+        </w:rPr>
+        <w:t>/</w:t>
+      </w:r>
+      <w:proofErr w:type="spellStart"/>
+      <w:r>
+        <w:rPr>
+          <w:rFonts w:eastAsia="PMingLiU"/>
+          <w:lang w:eastAsia="zh-TW"/>
+        </w:rPr>
+        <w:t>tensorflow.git</w:t>
+      </w:r>
+      <w:proofErr w:type="spellEnd"/>
+      <w:proofErr w:type="gramEnd"/>
+    </w:p>
+    <w:p>
+      <w:pPr>
+        <w:rPr>
+          <w:rFonts w:eastAsia="PMingLiU"/>
+          <w:lang w:eastAsia="zh-TW"/>
+        </w:rPr>
+      </w:pPr>
+    </w:p>
+    <w:p>
+      <w:pPr>
+        <w:rPr>
+          <w:rFonts w:eastAsia="PMingLiU"/>
+          <w:lang w:eastAsia="zh-TW"/>
+        </w:rPr>
+      </w:pPr>
+      <w:r>
+        <w:rPr>
+          <w:rFonts w:eastAsia="PMingLiU" w:hint="eastAsia"/>
+          <w:lang w:eastAsia="zh-TW"/>
+        </w:rPr>
+        <w:t>这样就会在本地生成一个目录，该目录与远程仓库同名。</w:t>
+      </w:r>
+    </w:p>
+    <w:p>
+      <w:pPr>
+        <w:rPr>
+          <w:rFonts w:eastAsia="PMingLiU"/>
+          <w:lang w:eastAsia="zh-TW"/>
+        </w:rPr>
+      </w:pPr>
+      <w:r>
+        <w:rPr>
+          <w:rFonts w:eastAsia="PMingLiU"/>
+          <w:lang w:eastAsia="zh-TW"/>
+        </w:rPr>
+        <w:t>However</w:t>
+      </w:r>
+      <w:r>
+        <w:rPr>
+          <w:rFonts w:eastAsia="PMingLiU"/>
+          <w:lang w:eastAsia="zh-TW"/>
+        </w:rPr>
+        <w:t>，如果本地目录不想与远程仓库同名怎么办？？也有办法，将目录名作为</w:t>
+      </w:r>
+      <w:r>
+        <w:rPr>
+          <w:rFonts w:eastAsia="PMingLiU"/>
+          <w:lang w:eastAsia="zh-TW"/>
+        </w:rPr>
+        <w:t>git clone</w:t>
+      </w:r>
+      <w:r>
+        <w:rPr>
+          <w:rFonts w:eastAsia="PMingLiU"/>
+          <w:lang w:eastAsia="zh-TW"/>
+        </w:rPr>
+        <w:t>命令的第二个参数</w:t>
+      </w:r>
+      <w:r>
+        <w:rPr>
+          <w:rFonts w:eastAsia="PMingLiU"/>
+          <w:lang w:eastAsia="zh-TW"/>
+        </w:rPr>
+        <w:t>:</w:t>
+      </w:r>
+    </w:p>
+    <w:p>
+      <w:pPr>
+        <w:rPr>
+          <w:rFonts w:eastAsia="PMingLiU"/>
+          <w:lang w:eastAsia="zh-TW"/>
+        </w:rPr>
+      </w:pPr>
+      <w:r>
+        <w:rPr>
+          <w:rFonts w:eastAsia="PMingLiU"/>
+          <w:lang w:eastAsia="zh-TW"/>
+        </w:rPr>
+        <w:t>$ git clone &lt;</w:t>
+      </w:r>
+      <w:r>
+        <w:rPr>
+          <w:rFonts w:eastAsia="PMingLiU"/>
+          <w:lang w:eastAsia="zh-TW"/>
+        </w:rPr>
+        <w:t>版本库的网址</w:t>
+      </w:r>
+      <w:r>
+        <w:rPr>
+          <w:rFonts w:eastAsia="PMingLiU"/>
+          <w:lang w:eastAsia="zh-TW"/>
+        </w:rPr>
+        <w:t>&gt; &lt;</w:t>
+      </w:r>
+      <w:r>
+        <w:rPr>
+          <w:rFonts w:eastAsia="PMingLiU"/>
+          <w:lang w:eastAsia="zh-TW"/>
+        </w:rPr>
+        <w:t>本地目录名</w:t>
+      </w:r>
+      <w:r>
+        <w:rPr>
+          <w:rFonts w:eastAsia="PMingLiU"/>
+          <w:lang w:eastAsia="zh-TW"/>
+        </w:rPr>
+        <w:t>&gt;</w:t>
+      </w:r>
+    </w:p>
+    <w:p>
+      <w:pPr>
+        <w:rPr>
+          <w:rFonts w:eastAsia="PMingLiU"/>
+          <w:lang w:eastAsia="zh-TW"/>
+        </w:rPr>
+      </w:pPr>
+    </w:p>
+    <w:p>
+      <w:pPr>
+        <w:pStyle w:val="3"/>
+        <w:rPr>
+          <w:sz w:val="21"/>
+          <w:szCs w:val="21"/>
+          <w:lang w:eastAsia="zh-TW"/>
+        </w:rPr>
+      </w:pPr>
+      <w:r>
+        <w:rPr>
+          <w:sz w:val="21"/>
+          <w:szCs w:val="21"/>
+          <w:lang w:eastAsia="zh-TW"/>
+        </w:rPr>
+        <w:t>2.git pull</w:t>
+      </w:r>
+    </w:p>
+    <w:p>
+      <w:pPr>
+        <w:rPr>
+          <w:rFonts w:eastAsia="PMingLiU"/>
+          <w:lang w:eastAsia="zh-TW"/>
+        </w:rPr>
+      </w:pPr>
+      <w:r>
+        <w:rPr>
+          <w:rFonts w:eastAsia="PMingLiU"/>
+          <w:lang w:eastAsia="zh-TW"/>
+        </w:rPr>
+        <w:t>git pull</w:t>
+      </w:r>
+      <w:r>
+        <w:rPr>
+          <w:rFonts w:eastAsia="PMingLiU"/>
+          <w:lang w:eastAsia="zh-TW"/>
+        </w:rPr>
+        <w:t>是拉取远程分支更新到本地仓库的操作。比如远程仓库里的学习资料有了新内容，需要把新内容下载下来的时候，就可以使用</w:t>
+      </w:r>
+      <w:r>
+        <w:rPr>
+          <w:rFonts w:eastAsia="PMingLiU"/>
+          <w:lang w:eastAsia="zh-TW"/>
+        </w:rPr>
+        <w:t>git pull</w:t>
+      </w:r>
+      <w:r>
+        <w:rPr>
+          <w:rFonts w:eastAsia="PMingLiU"/>
+          <w:lang w:eastAsia="zh-TW"/>
+        </w:rPr>
+        <w:t>命令。事实上，</w:t>
+      </w:r>
+      <w:r>
+        <w:rPr>
+          <w:rFonts w:eastAsia="PMingLiU"/>
+          <w:lang w:eastAsia="zh-TW"/>
+        </w:rPr>
+        <w:t>git pull</w:t>
+      </w:r>
+      <w:r>
+        <w:rPr>
+          <w:rFonts w:eastAsia="PMingLiU"/>
+          <w:lang w:eastAsia="zh-TW"/>
+        </w:rPr>
+        <w:t>是相当于从远程仓库获取最新版本，然后再与本地分支</w:t>
+      </w:r>
+      <w:r>
+        <w:rPr>
+          <w:rFonts w:eastAsia="PMingLiU"/>
+          <w:lang w:eastAsia="zh-TW"/>
+        </w:rPr>
+        <w:t>merge</w:t>
+      </w:r>
+      <w:r>
+        <w:rPr>
+          <w:rFonts w:eastAsia="PMingLiU"/>
+          <w:lang w:eastAsia="zh-TW"/>
+        </w:rPr>
+        <w:t>（合并）。</w:t>
+      </w:r>
+    </w:p>
+    <w:p>
+      <w:pPr>
+        <w:rPr>
+          <w:rFonts w:eastAsia="PMingLiU"/>
+          <w:lang w:eastAsia="zh-TW"/>
+        </w:rPr>
+      </w:pPr>
+      <w:r>
+        <w:rPr>
+          <w:rFonts w:eastAsia="PMingLiU" w:hint="eastAsia"/>
+          <w:lang w:eastAsia="zh-TW"/>
+        </w:rPr>
+        <w:t xml:space="preserve">　　即：</w:t>
+      </w:r>
+      <w:r>
+        <w:rPr>
+          <w:rFonts w:eastAsia="PMingLiU"/>
+          <w:lang w:eastAsia="zh-TW"/>
+        </w:rPr>
+        <w:t>git pull = git fetch + git merge</w:t>
+      </w:r>
+    </w:p>
+    <w:p>
+      <w:pPr>
+        <w:rPr>
+          <w:rFonts w:eastAsia="PMingLiU"/>
+          <w:lang w:eastAsia="zh-TW"/>
+        </w:rPr>
+      </w:pPr>
+    </w:p>
+    <w:p>
+      <w:pPr>
+        <w:rPr>
+          <w:rFonts w:eastAsia="PMingLiU"/>
+          <w:lang w:eastAsia="zh-TW"/>
+        </w:rPr>
+      </w:pPr>
+      <w:r>
+        <w:rPr>
+          <w:rFonts w:eastAsia="PMingLiU" w:hint="eastAsia"/>
+          <w:lang w:eastAsia="zh-TW"/>
+        </w:rPr>
+        <w:t>注：</w:t>
+      </w:r>
+      <w:r>
+        <w:rPr>
+          <w:rFonts w:eastAsia="PMingLiU"/>
+          <w:lang w:eastAsia="zh-TW"/>
+        </w:rPr>
+        <w:t>git fetch</w:t>
+      </w:r>
+      <w:r>
+        <w:rPr>
+          <w:rFonts w:eastAsia="PMingLiU"/>
+          <w:lang w:eastAsia="zh-TW"/>
+        </w:rPr>
+        <w:t>不会进行合并，执行后需要手动执行</w:t>
+      </w:r>
+      <w:r>
+        <w:rPr>
+          <w:rFonts w:eastAsia="PMingLiU"/>
+          <w:lang w:eastAsia="zh-TW"/>
+        </w:rPr>
+        <w:t>git merge</w:t>
+      </w:r>
+      <w:r>
+        <w:rPr>
+          <w:rFonts w:eastAsia="PMingLiU"/>
+          <w:lang w:eastAsia="zh-TW"/>
+        </w:rPr>
+        <w:t>合并，而</w:t>
+      </w:r>
+      <w:r>
+        <w:rPr>
+          <w:rFonts w:eastAsia="PMingLiU"/>
+          <w:lang w:eastAsia="zh-TW"/>
+        </w:rPr>
+        <w:t>git pull</w:t>
+      </w:r>
+      <w:r>
+        <w:rPr>
+          <w:rFonts w:eastAsia="PMingLiU"/>
+          <w:lang w:eastAsia="zh-TW"/>
+        </w:rPr>
+        <w:t>拉取远程分之后直接与本地分支进行合并。更准确地说，</w:t>
+      </w:r>
+      <w:r>
+        <w:rPr>
+          <w:rFonts w:eastAsia="PMingLiU"/>
+          <w:lang w:eastAsia="zh-TW"/>
+        </w:rPr>
+        <w:t>git pull</w:t>
+      </w:r>
+      <w:r>
+        <w:rPr>
+          <w:rFonts w:eastAsia="PMingLiU"/>
+          <w:lang w:eastAsia="zh-TW"/>
+        </w:rPr>
+        <w:t>是使用给定的参数运行</w:t>
+      </w:r>
+      <w:r>
+        <w:rPr>
+          <w:rFonts w:eastAsia="PMingLiU"/>
+          <w:lang w:eastAsia="zh-TW"/>
+        </w:rPr>
+        <w:t>git fetch</w:t>
+      </w:r>
+      <w:r>
+        <w:rPr>
+          <w:rFonts w:eastAsia="PMingLiU"/>
+          <w:lang w:eastAsia="zh-TW"/>
+        </w:rPr>
+        <w:t>，并调用</w:t>
+      </w:r>
+      <w:r>
+        <w:rPr>
+          <w:rFonts w:eastAsia="PMingLiU"/>
+          <w:lang w:eastAsia="zh-TW"/>
+        </w:rPr>
+        <w:t>git merge</w:t>
+      </w:r>
+      <w:r>
+        <w:rPr>
+          <w:rFonts w:eastAsia="PMingLiU"/>
+          <w:lang w:eastAsia="zh-TW"/>
+        </w:rPr>
+        <w:t>将检索到的分支头合并到当前分支中。</w:t>
+      </w:r>
+    </w:p>
+    <w:p>
+      <w:pPr>
+        <w:rPr>
+          <w:rFonts w:eastAsia="PMingLiU"/>
+          <w:lang w:eastAsia="zh-TW"/>
+        </w:rPr>
+      </w:pPr>
+    </w:p>
+    <w:p>
+      <w:pPr>
+        <w:rPr>
+          <w:rFonts w:eastAsia="PMingLiU"/>
+          <w:lang w:eastAsia="zh-TW"/>
+        </w:rPr>
+      </w:pPr>
+      <w:r>
+        <w:rPr>
+          <w:rFonts w:eastAsia="PMingLiU"/>
+          <w:lang w:eastAsia="zh-TW"/>
+        </w:rPr>
+        <w:t>git pull</w:t>
+      </w:r>
+      <w:r>
+        <w:rPr>
+          <w:rFonts w:eastAsia="PMingLiU"/>
+          <w:lang w:eastAsia="zh-TW"/>
+        </w:rPr>
+        <w:t>的用法：</w:t>
+      </w:r>
+    </w:p>
+    <w:p>
+      <w:pPr>
+        <w:rPr>
+          <w:rFonts w:eastAsia="PMingLiU"/>
+          <w:lang w:eastAsia="zh-TW"/>
+        </w:rPr>
+      </w:pPr>
+      <w:r>
+        <w:rPr>
+          <w:rFonts w:eastAsia="PMingLiU"/>
+          <w:lang w:eastAsia="zh-TW"/>
+        </w:rPr>
+        <w:t>$ git pull &lt;</w:t>
+      </w:r>
+      <w:r>
+        <w:rPr>
+          <w:rFonts w:eastAsia="PMingLiU"/>
+          <w:lang w:eastAsia="zh-TW"/>
+        </w:rPr>
+        <w:t>远程主机名</w:t>
+      </w:r>
+      <w:r>
+        <w:rPr>
+          <w:rFonts w:eastAsia="PMingLiU"/>
+          <w:lang w:eastAsia="zh-TW"/>
+        </w:rPr>
+        <w:t>&gt; &lt;</w:t>
+      </w:r>
+      <w:r>
+        <w:rPr>
+          <w:rFonts w:eastAsia="PMingLiU"/>
+          <w:lang w:eastAsia="zh-TW"/>
+        </w:rPr>
+        <w:t>远程分支名</w:t>
+      </w:r>
+      <w:r>
+        <w:rPr>
+          <w:rFonts w:eastAsia="PMingLiU"/>
+          <w:lang w:eastAsia="zh-TW"/>
+        </w:rPr>
+        <w:t>&gt;:&lt;</w:t>
+      </w:r>
+      <w:r>
+        <w:rPr>
+          <w:rFonts w:eastAsia="PMingLiU"/>
+          <w:lang w:eastAsia="zh-TW"/>
+        </w:rPr>
+        <w:t>本地分支名</w:t>
+      </w:r>
+      <w:r>
+        <w:rPr>
+          <w:rFonts w:eastAsia="PMingLiU"/>
+          <w:lang w:eastAsia="zh-TW"/>
+        </w:rPr>
+        <w:t>&gt;</w:t>
+      </w:r>
+    </w:p>
+    <w:p>
+      <w:pPr>
+        <w:rPr>
+          <w:rFonts w:eastAsia="PMingLiU"/>
+          <w:lang w:eastAsia="zh-TW"/>
+        </w:rPr>
+      </w:pPr>
+    </w:p>
+    <w:p>
+      <w:pPr>
+        <w:rPr>
+          <w:rFonts w:eastAsia="PMingLiU"/>
+          <w:lang w:eastAsia="zh-TW"/>
+        </w:rPr>
+      </w:pPr>
+      <w:r>
+        <w:rPr>
+          <w:rFonts w:eastAsia="PMingLiU" w:hint="eastAsia"/>
+          <w:lang w:eastAsia="zh-TW"/>
+        </w:rPr>
+        <w:t>举例：将远程主机</w:t>
+      </w:r>
+      <w:r>
+        <w:rPr>
+          <w:rFonts w:eastAsia="PMingLiU"/>
+          <w:lang w:eastAsia="zh-TW"/>
+        </w:rPr>
+        <w:t>origin</w:t>
+      </w:r>
+      <w:r>
+        <w:rPr>
+          <w:rFonts w:eastAsia="PMingLiU"/>
+          <w:lang w:eastAsia="zh-TW"/>
+        </w:rPr>
+        <w:t>的</w:t>
+      </w:r>
+      <w:r>
+        <w:rPr>
+          <w:rFonts w:eastAsia="PMingLiU"/>
+          <w:lang w:eastAsia="zh-TW"/>
+        </w:rPr>
+        <w:t>master</w:t>
+      </w:r>
+      <w:r>
+        <w:rPr>
+          <w:rFonts w:eastAsia="PMingLiU"/>
+          <w:lang w:eastAsia="zh-TW"/>
+        </w:rPr>
+        <w:t>分支拉取过来，与本地的</w:t>
+      </w:r>
+      <w:proofErr w:type="spellStart"/>
+      <w:r>
+        <w:rPr>
+          <w:rFonts w:eastAsia="PMingLiU"/>
+          <w:lang w:eastAsia="zh-TW"/>
+        </w:rPr>
+        <w:t>branchtest</w:t>
+      </w:r>
+      <w:proofErr w:type="spellEnd"/>
+      <w:r>
+        <w:rPr>
+          <w:rFonts w:eastAsia="PMingLiU"/>
+          <w:lang w:eastAsia="zh-TW"/>
+        </w:rPr>
+        <w:t>分支合并。</w:t>
+      </w:r>
+    </w:p>
+    <w:p>
+      <w:pPr>
+        <w:rPr>
+          <w:rFonts w:eastAsia="PMingLiU"/>
+          <w:lang w:eastAsia="zh-TW"/>
+        </w:rPr>
+      </w:pPr>
+      <w:r>
+        <w:rPr>
+          <w:rFonts w:eastAsia="PMingLiU"/>
+          <w:lang w:eastAsia="zh-TW"/>
+        </w:rPr>
+        <w:t xml:space="preserve">$ git pull origin </w:t>
+      </w:r>
+      <w:proofErr w:type="spellStart"/>
+      <w:proofErr w:type="gramStart"/>
+      <w:r>
+        <w:rPr>
+          <w:rFonts w:eastAsia="PMingLiU"/>
+          <w:lang w:eastAsia="zh-TW"/>
+        </w:rPr>
+        <w:t>master:branchtest</w:t>
+      </w:r>
+      <w:proofErr w:type="spellEnd"/>
+      <w:proofErr w:type="gramEnd"/>
+    </w:p>
+    <w:p>
+      <w:pPr>
+        <w:rPr>
+          <w:rFonts w:eastAsia="PMingLiU"/>
+          <w:lang w:eastAsia="zh-TW"/>
+        </w:rPr>
+      </w:pPr>
+      <w:r>
+        <w:rPr>
+          <w:rFonts w:eastAsia="PMingLiU" w:hint="eastAsia"/>
+          <w:lang w:eastAsia="zh-TW"/>
+        </w:rPr>
+        <w:t>如果将冒号和后面的</w:t>
+      </w:r>
+      <w:proofErr w:type="spellStart"/>
+      <w:r>
+        <w:rPr>
+          <w:rFonts w:eastAsia="PMingLiU"/>
+          <w:lang w:eastAsia="zh-TW"/>
+        </w:rPr>
+        <w:t>branchtest</w:t>
+      </w:r>
+      <w:proofErr w:type="spellEnd"/>
+      <w:r>
+        <w:rPr>
+          <w:rFonts w:eastAsia="PMingLiU"/>
+          <w:lang w:eastAsia="zh-TW"/>
+        </w:rPr>
+        <w:t>去掉，则表示将远程</w:t>
+      </w:r>
+      <w:r>
+        <w:rPr>
+          <w:rFonts w:eastAsia="PMingLiU"/>
+          <w:lang w:eastAsia="zh-TW"/>
+        </w:rPr>
+        <w:t>origin</w:t>
+      </w:r>
+      <w:r>
+        <w:rPr>
+          <w:rFonts w:eastAsia="PMingLiU"/>
+          <w:lang w:eastAsia="zh-TW"/>
+        </w:rPr>
+        <w:t>仓库的</w:t>
+      </w:r>
+      <w:r>
+        <w:rPr>
+          <w:rFonts w:eastAsia="PMingLiU"/>
+          <w:lang w:eastAsia="zh-TW"/>
+        </w:rPr>
+        <w:t>master</w:t>
+      </w:r>
+      <w:r>
+        <w:rPr>
+          <w:rFonts w:eastAsia="PMingLiU"/>
+          <w:lang w:eastAsia="zh-TW"/>
+        </w:rPr>
+        <w:t>分支拉取下来与本地当前分支合并。</w:t>
+      </w:r>
+    </w:p>
+    <w:p>
+      <w:pPr>
+        <w:rPr>
+          <w:rFonts w:eastAsia="PMingLiU"/>
+          <w:lang w:eastAsia="zh-TW"/>
+        </w:rPr>
+      </w:pPr>
+    </w:p>
+    <w:p>
+      <w:pPr>
+        <w:rPr>
+          <w:rFonts w:eastAsia="PMingLiU"/>
+          <w:lang w:eastAsia="zh-TW"/>
+        </w:rPr>
+      </w:pPr>
+      <w:r>
+        <w:rPr>
+          <w:rFonts w:eastAsia="PMingLiU" w:hint="eastAsia"/>
+          <w:lang w:eastAsia="zh-TW"/>
+        </w:rPr>
+        <w:t>以上的</w:t>
+      </w:r>
+      <w:r>
+        <w:rPr>
+          <w:rFonts w:eastAsia="PMingLiU"/>
+          <w:lang w:eastAsia="zh-TW"/>
+        </w:rPr>
+        <w:t>git pull</w:t>
+      </w:r>
+      <w:r>
+        <w:rPr>
+          <w:rFonts w:eastAsia="PMingLiU"/>
+          <w:lang w:eastAsia="zh-TW"/>
+        </w:rPr>
+        <w:t>操作如果用</w:t>
+      </w:r>
+      <w:r>
+        <w:rPr>
+          <w:rFonts w:eastAsia="PMingLiU"/>
+          <w:lang w:eastAsia="zh-TW"/>
+        </w:rPr>
+        <w:t>git fetch</w:t>
+      </w:r>
+      <w:r>
+        <w:rPr>
+          <w:rFonts w:eastAsia="PMingLiU"/>
+          <w:lang w:eastAsia="zh-TW"/>
+        </w:rPr>
+        <w:t>来表示：</w:t>
+      </w:r>
+    </w:p>
+    <w:p>
+      <w:pPr>
+        <w:rPr>
+          <w:rFonts w:eastAsia="PMingLiU"/>
+          <w:lang w:eastAsia="zh-TW"/>
+        </w:rPr>
+      </w:pPr>
+      <w:r>
+        <w:rPr>
+          <w:rFonts w:eastAsia="PMingLiU"/>
+          <w:lang w:eastAsia="zh-TW"/>
+        </w:rPr>
+        <w:t xml:space="preserve">$ git fetch origin </w:t>
+      </w:r>
+      <w:proofErr w:type="spellStart"/>
+      <w:proofErr w:type="gramStart"/>
+      <w:r>
+        <w:rPr>
+          <w:rFonts w:eastAsia="PMingLiU"/>
+          <w:lang w:eastAsia="zh-TW"/>
+        </w:rPr>
+        <w:t>master:brantest</w:t>
+      </w:r>
+      <w:proofErr w:type="spellEnd"/>
+      <w:proofErr w:type="gramEnd"/>
+    </w:p>
+    <w:p>
+      <w:pPr>
+        <w:rPr>
+          <w:rFonts w:eastAsia="PMingLiU"/>
+          <w:lang w:eastAsia="zh-TW"/>
+        </w:rPr>
+      </w:pPr>
+      <w:r>
+        <w:rPr>
+          <w:rFonts w:eastAsia="PMingLiU"/>
+          <w:lang w:eastAsia="zh-TW"/>
+        </w:rPr>
+        <w:t xml:space="preserve">$ git merge </w:t>
+      </w:r>
+      <w:proofErr w:type="spellStart"/>
+      <w:r>
+        <w:rPr>
+          <w:rFonts w:eastAsia="PMingLiU"/>
+          <w:lang w:eastAsia="zh-TW"/>
+        </w:rPr>
+        <w:t>brantest</w:t>
+      </w:r>
+      <w:proofErr w:type="spellEnd"/>
+    </w:p>
+    <w:p>
+      <w:pPr>
+        <w:rPr>
+          <w:rFonts w:eastAsia="PMingLiU"/>
+          <w:lang w:eastAsia="zh-TW"/>
+        </w:rPr>
+      </w:pPr>
+    </w:p>
+    <w:p>
+      <w:pPr>
+        <w:rPr>
+          <w:rFonts w:eastAsia="PMingLiU"/>
+          <w:lang w:eastAsia="zh-TW"/>
+        </w:rPr>
+      </w:pPr>
+      <w:r>
+        <w:rPr>
+          <w:rFonts w:eastAsia="PMingLiU" w:hint="eastAsia"/>
+          <w:lang w:eastAsia="zh-TW"/>
+        </w:rPr>
+        <w:t>相比起来，</w:t>
+      </w:r>
+      <w:r>
+        <w:rPr>
+          <w:rFonts w:eastAsia="PMingLiU"/>
+          <w:lang w:eastAsia="zh-TW"/>
+        </w:rPr>
+        <w:t>git fetch</w:t>
+      </w:r>
+      <w:r>
+        <w:rPr>
+          <w:rFonts w:eastAsia="PMingLiU"/>
+          <w:lang w:eastAsia="zh-TW"/>
+        </w:rPr>
+        <w:t>更安全也更符合实际要求，因为可以在</w:t>
+      </w:r>
+      <w:r>
+        <w:rPr>
+          <w:rFonts w:eastAsia="PMingLiU"/>
+          <w:lang w:eastAsia="zh-TW"/>
+        </w:rPr>
+        <w:t>merge</w:t>
+      </w:r>
+      <w:r>
+        <w:rPr>
+          <w:rFonts w:eastAsia="PMingLiU"/>
+          <w:lang w:eastAsia="zh-TW"/>
+        </w:rPr>
+        <w:t>前，我们可以查看更新情况，根据实际情况再决定是否合并。</w:t>
+      </w:r>
+    </w:p>
+    <w:p>
+      <w:pPr>
+        <w:rPr>
+          <w:rFonts w:eastAsia="PMingLiU"/>
+          <w:lang w:eastAsia="zh-TW"/>
+        </w:rPr>
+      </w:pPr>
+    </w:p>
+    <w:p>
+      <w:pPr>
+        <w:pStyle w:val="3"/>
+        <w:rPr>
+          <w:sz w:val="21"/>
+          <w:szCs w:val="21"/>
+          <w:lang w:eastAsia="zh-TW"/>
+        </w:rPr>
+      </w:pPr>
+      <w:r>
+        <w:rPr>
+          <w:sz w:val="21"/>
+          <w:szCs w:val="21"/>
+          <w:lang w:eastAsia="zh-TW"/>
+        </w:rPr>
+        <w:t>3.git fetch 更新远程代码到本地仓库</w:t>
+      </w:r>
+    </w:p>
+    <w:p>
+      <w:pPr>
+        <w:rPr>
+          <w:rFonts w:eastAsia="PMingLiU"/>
+          <w:lang w:eastAsia="zh-TW"/>
+        </w:rPr>
+      </w:pPr>
+      <w:r>
+        <w:rPr>
+          <w:rFonts w:eastAsia="PMingLiU" w:hint="eastAsia"/>
+          <w:lang w:eastAsia="zh-TW"/>
+        </w:rPr>
+        <w:t>理解</w:t>
+      </w:r>
+      <w:r>
+        <w:rPr>
+          <w:rFonts w:eastAsia="PMingLiU"/>
+          <w:lang w:eastAsia="zh-TW"/>
+        </w:rPr>
+        <w:t xml:space="preserve"> fetch </w:t>
+      </w:r>
+      <w:r>
+        <w:rPr>
+          <w:rFonts w:eastAsia="PMingLiU"/>
+          <w:lang w:eastAsia="zh-TW"/>
+        </w:rPr>
+        <w:t>的关键</w:t>
+      </w:r>
+      <w:r>
+        <w:rPr>
+          <w:rFonts w:eastAsia="PMingLiU"/>
+          <w:lang w:eastAsia="zh-TW"/>
+        </w:rPr>
+        <w:t xml:space="preserve">, </w:t>
+      </w:r>
+      <w:r>
+        <w:rPr>
+          <w:rFonts w:eastAsia="PMingLiU"/>
+          <w:lang w:eastAsia="zh-TW"/>
+        </w:rPr>
+        <w:t>是理解</w:t>
+      </w:r>
+      <w:r>
+        <w:rPr>
+          <w:rFonts w:eastAsia="PMingLiU"/>
+          <w:lang w:eastAsia="zh-TW"/>
+        </w:rPr>
+        <w:t xml:space="preserve"> FETCH_HEAD</w:t>
+      </w:r>
+      <w:r>
+        <w:rPr>
+          <w:rFonts w:eastAsia="PMingLiU"/>
+          <w:lang w:eastAsia="zh-TW"/>
+        </w:rPr>
+        <w:t>，</w:t>
+      </w:r>
+      <w:r>
+        <w:rPr>
+          <w:rFonts w:eastAsia="PMingLiU"/>
+          <w:lang w:eastAsia="zh-TW"/>
+        </w:rPr>
+        <w:t>FETCH_HEAD</w:t>
+      </w:r>
+      <w:r>
+        <w:rPr>
+          <w:rFonts w:eastAsia="PMingLiU"/>
+          <w:lang w:eastAsia="zh-TW"/>
+        </w:rPr>
+        <w:t>指的是</w:t>
+      </w:r>
+      <w:r>
+        <w:rPr>
+          <w:rFonts w:eastAsia="PMingLiU"/>
+          <w:lang w:eastAsia="zh-TW"/>
+        </w:rPr>
+        <w:t xml:space="preserve">: </w:t>
+      </w:r>
+      <w:r>
+        <w:rPr>
+          <w:rFonts w:eastAsia="PMingLiU"/>
+          <w:lang w:eastAsia="zh-TW"/>
+        </w:rPr>
+        <w:t>某个</w:t>
+      </w:r>
+      <w:r>
+        <w:rPr>
+          <w:rFonts w:eastAsia="PMingLiU"/>
+          <w:lang w:eastAsia="zh-TW"/>
+        </w:rPr>
+        <w:t>branch</w:t>
+      </w:r>
+      <w:r>
+        <w:rPr>
+          <w:rFonts w:eastAsia="PMingLiU"/>
+          <w:lang w:eastAsia="zh-TW"/>
+        </w:rPr>
+        <w:t>在服务器上的最新状态</w:t>
+      </w:r>
+      <w:r>
+        <w:rPr>
+          <w:rFonts w:eastAsia="PMingLiU"/>
+          <w:lang w:eastAsia="zh-TW"/>
+        </w:rPr>
+        <w:t>’</w:t>
+      </w:r>
+      <w:r>
+        <w:rPr>
+          <w:rFonts w:eastAsia="PMingLiU"/>
+          <w:lang w:eastAsia="zh-TW"/>
+        </w:rPr>
+        <w:t>。这个列表保存在</w:t>
+      </w:r>
+      <w:r>
+        <w:rPr>
+          <w:rFonts w:eastAsia="PMingLiU"/>
+          <w:lang w:eastAsia="zh-TW"/>
+        </w:rPr>
+        <w:t xml:space="preserve"> .Git/FETCH_HEAD </w:t>
+      </w:r>
+      <w:r>
+        <w:rPr>
+          <w:rFonts w:eastAsia="PMingLiU"/>
+          <w:lang w:eastAsia="zh-TW"/>
+        </w:rPr>
+        <w:t>文件中</w:t>
+      </w:r>
+      <w:r>
+        <w:rPr>
+          <w:rFonts w:eastAsia="PMingLiU"/>
+          <w:lang w:eastAsia="zh-TW"/>
+        </w:rPr>
+        <w:t xml:space="preserve">, </w:t>
+      </w:r>
+      <w:r>
+        <w:rPr>
+          <w:rFonts w:eastAsia="PMingLiU"/>
+          <w:lang w:eastAsia="zh-TW"/>
+        </w:rPr>
+        <w:t>其中每一行对应于远程服务器的一个分支。</w:t>
+      </w:r>
+    </w:p>
+    <w:p>
+      <w:pPr>
+        <w:rPr>
+          <w:rFonts w:eastAsia="PMingLiU"/>
+          <w:lang w:eastAsia="zh-TW"/>
+        </w:rPr>
+      </w:pPr>
+      <w:r>
+        <w:rPr>
+          <w:rFonts w:eastAsia="PMingLiU" w:hint="eastAsia"/>
+          <w:lang w:eastAsia="zh-TW"/>
+        </w:rPr>
+        <w:t>当前分支指向的</w:t>
+      </w:r>
+      <w:r>
+        <w:rPr>
+          <w:rFonts w:eastAsia="PMingLiU"/>
+          <w:lang w:eastAsia="zh-TW"/>
+        </w:rPr>
+        <w:t xml:space="preserve">FETCH_HEAD, </w:t>
+      </w:r>
+      <w:r>
+        <w:rPr>
+          <w:rFonts w:eastAsia="PMingLiU"/>
+          <w:lang w:eastAsia="zh-TW"/>
+        </w:rPr>
+        <w:t>就是这个文件第一行对应的那个分支</w:t>
+      </w:r>
+      <w:r>
+        <w:rPr>
+          <w:rFonts w:eastAsia="PMingLiU"/>
+          <w:lang w:eastAsia="zh-TW"/>
+        </w:rPr>
+        <w:t>.</w:t>
+      </w:r>
+    </w:p>
+    <w:p>
+      <w:pPr>
+        <w:rPr>
+          <w:rFonts w:eastAsia="PMingLiU"/>
+          <w:lang w:eastAsia="zh-TW"/>
+        </w:rPr>
+      </w:pPr>
+      <w:r>
+        <w:rPr>
+          <w:rFonts w:eastAsia="PMingLiU" w:hint="eastAsia"/>
+          <w:lang w:eastAsia="zh-TW"/>
+        </w:rPr>
+        <w:t>一般来说</w:t>
+      </w:r>
+      <w:r>
+        <w:rPr>
+          <w:rFonts w:eastAsia="PMingLiU"/>
+          <w:lang w:eastAsia="zh-TW"/>
+        </w:rPr>
+        <w:t xml:space="preserve">, </w:t>
+      </w:r>
+      <w:r>
+        <w:rPr>
+          <w:rFonts w:eastAsia="PMingLiU"/>
+          <w:lang w:eastAsia="zh-TW"/>
+        </w:rPr>
+        <w:t>存在两种情况</w:t>
+      </w:r>
+      <w:r>
+        <w:rPr>
+          <w:rFonts w:eastAsia="PMingLiU"/>
+          <w:lang w:eastAsia="zh-TW"/>
+        </w:rPr>
+        <w:t>:</w:t>
+      </w:r>
+    </w:p>
+    <w:p>
+      <w:pPr>
+        <w:rPr>
+          <w:rFonts w:eastAsia="PMingLiU"/>
+          <w:lang w:eastAsia="zh-TW"/>
+        </w:rPr>
+      </w:pPr>
+    </w:p>
+    <w:p>
+      <w:pPr>
+        <w:rPr>
+          <w:rFonts w:eastAsia="PMingLiU"/>
+          <w:lang w:eastAsia="zh-TW"/>
+        </w:rPr>
+      </w:pPr>
+      <w:r>
+        <w:rPr>
+          <w:rFonts w:eastAsia="PMingLiU" w:hint="eastAsia"/>
+          <w:lang w:eastAsia="zh-TW"/>
+        </w:rPr>
+        <w:t>如果没有显式的指定远程分支</w:t>
+      </w:r>
+      <w:r>
+        <w:rPr>
+          <w:rFonts w:eastAsia="PMingLiU"/>
+          <w:lang w:eastAsia="zh-TW"/>
+        </w:rPr>
+        <w:t xml:space="preserve">, </w:t>
+      </w:r>
+      <w:r>
+        <w:rPr>
+          <w:rFonts w:eastAsia="PMingLiU"/>
+          <w:lang w:eastAsia="zh-TW"/>
+        </w:rPr>
+        <w:t>则远程分支的</w:t>
+      </w:r>
+      <w:r>
+        <w:rPr>
+          <w:rFonts w:eastAsia="PMingLiU"/>
+          <w:lang w:eastAsia="zh-TW"/>
+        </w:rPr>
+        <w:t>master</w:t>
+      </w:r>
+      <w:r>
+        <w:rPr>
+          <w:rFonts w:eastAsia="PMingLiU"/>
+          <w:lang w:eastAsia="zh-TW"/>
+        </w:rPr>
+        <w:t>将作为默认的</w:t>
+      </w:r>
+      <w:r>
+        <w:rPr>
+          <w:rFonts w:eastAsia="PMingLiU"/>
+          <w:lang w:eastAsia="zh-TW"/>
+        </w:rPr>
+        <w:t>FETCH_HEAD</w:t>
+      </w:r>
+    </w:p>
+    <w:p>
+      <w:pPr>
+        <w:rPr>
+          <w:rFonts w:eastAsia="PMingLiU"/>
+          <w:lang w:eastAsia="zh-TW"/>
+        </w:rPr>
+      </w:pPr>
+      <w:r>
+        <w:rPr>
+          <w:rFonts w:eastAsia="PMingLiU" w:hint="eastAsia"/>
+          <w:lang w:eastAsia="zh-TW"/>
+        </w:rPr>
+        <w:t>如果指定了远程分支</w:t>
+      </w:r>
+      <w:r>
+        <w:rPr>
+          <w:rFonts w:eastAsia="PMingLiU"/>
+          <w:lang w:eastAsia="zh-TW"/>
+        </w:rPr>
+        <w:t xml:space="preserve">, </w:t>
+      </w:r>
+      <w:r>
+        <w:rPr>
+          <w:rFonts w:eastAsia="PMingLiU"/>
+          <w:lang w:eastAsia="zh-TW"/>
+        </w:rPr>
+        <w:t>就将这个远程分支作为</w:t>
+      </w:r>
+      <w:r>
+        <w:rPr>
+          <w:rFonts w:eastAsia="PMingLiU"/>
+          <w:lang w:eastAsia="zh-TW"/>
+        </w:rPr>
+        <w:t>FETCH_HEAD</w:t>
+      </w:r>
+    </w:p>
+    <w:p>
+      <w:pPr>
+        <w:rPr>
+          <w:rFonts w:eastAsia="PMingLiU"/>
+          <w:lang w:eastAsia="zh-TW"/>
+        </w:rPr>
+      </w:pPr>
+      <w:r>
+        <w:rPr>
+          <w:rFonts w:eastAsia="PMingLiU"/>
+          <w:lang w:eastAsia="zh-TW"/>
+        </w:rPr>
+        <w:t>git fetch</w:t>
+      </w:r>
+      <w:r>
+        <w:rPr>
+          <w:rFonts w:eastAsia="PMingLiU"/>
+          <w:lang w:eastAsia="zh-TW"/>
+        </w:rPr>
+        <w:t>更新本地仓库的两种用法：</w:t>
+      </w:r>
+    </w:p>
+    <w:p>
+      <w:pPr>
+        <w:rPr>
+          <w:rFonts w:eastAsia="PMingLiU"/>
+          <w:lang w:eastAsia="zh-TW"/>
+        </w:rPr>
+      </w:pPr>
+      <w:r>
+        <w:rPr>
+          <w:rFonts w:eastAsia="PMingLiU"/>
+          <w:lang w:eastAsia="zh-TW"/>
+        </w:rPr>
+        <w:t xml:space="preserve"># </w:t>
+      </w:r>
+      <w:r>
+        <w:rPr>
+          <w:rFonts w:eastAsia="PMingLiU"/>
+          <w:lang w:eastAsia="zh-TW"/>
+        </w:rPr>
+        <w:t>方法一</w:t>
+      </w:r>
+    </w:p>
+    <w:p>
+      <w:pPr>
+        <w:rPr>
+          <w:rFonts w:eastAsia="PMingLiU"/>
+          <w:lang w:eastAsia="zh-TW"/>
+        </w:rPr>
+      </w:pPr>
+      <w:r>
+        <w:rPr>
+          <w:rFonts w:eastAsia="PMingLiU"/>
+          <w:lang w:eastAsia="zh-TW"/>
+        </w:rPr>
+        <w:t>$ git fetch origin master                #</w:t>
+      </w:r>
+      <w:r>
+        <w:rPr>
+          <w:rFonts w:eastAsia="PMingLiU"/>
+          <w:lang w:eastAsia="zh-TW"/>
+        </w:rPr>
+        <w:t>从远程的</w:t>
+      </w:r>
+      <w:r>
+        <w:rPr>
+          <w:rFonts w:eastAsia="PMingLiU"/>
+          <w:lang w:eastAsia="zh-TW"/>
+        </w:rPr>
+        <w:t>origin</w:t>
+      </w:r>
+      <w:r>
+        <w:rPr>
+          <w:rFonts w:eastAsia="PMingLiU"/>
+          <w:lang w:eastAsia="zh-TW"/>
+        </w:rPr>
+        <w:t>仓库的</w:t>
+      </w:r>
+      <w:r>
+        <w:rPr>
+          <w:rFonts w:eastAsia="PMingLiU"/>
+          <w:lang w:eastAsia="zh-TW"/>
+        </w:rPr>
+        <w:t>master</w:t>
+      </w:r>
+      <w:r>
+        <w:rPr>
+          <w:rFonts w:eastAsia="PMingLiU"/>
+          <w:lang w:eastAsia="zh-TW"/>
+        </w:rPr>
+        <w:t>分支下载代码到本地的</w:t>
+      </w:r>
+      <w:r>
+        <w:rPr>
+          <w:rFonts w:eastAsia="PMingLiU"/>
+          <w:lang w:eastAsia="zh-TW"/>
+        </w:rPr>
+        <w:t xml:space="preserve">origin </w:t>
+      </w:r>
+      <w:proofErr w:type="spellStart"/>
+      <w:r>
+        <w:rPr>
+          <w:rFonts w:eastAsia="PMingLiU"/>
+          <w:lang w:eastAsia="zh-TW"/>
+        </w:rPr>
+        <w:t>maste</w:t>
+      </w:r>
+      <w:proofErr w:type="spellEnd"/>
+    </w:p>
+    <w:p>
+      <w:pPr>
+        <w:rPr>
+          <w:rFonts w:eastAsia="PMingLiU"/>
+          <w:lang w:eastAsia="zh-TW"/>
+        </w:rPr>
+      </w:pPr>
+      <w:r>
+        <w:rPr>
+          <w:rFonts w:eastAsia="PMingLiU"/>
+          <w:lang w:eastAsia="zh-TW"/>
+        </w:rPr>
+        <w:t xml:space="preserve">$ git log -p </w:t>
+      </w:r>
+      <w:proofErr w:type="gramStart"/>
+      <w:r>
+        <w:rPr>
+          <w:rFonts w:eastAsia="PMingLiU"/>
+          <w:lang w:eastAsia="zh-TW"/>
+        </w:rPr>
+        <w:t>master..</w:t>
+      </w:r>
+      <w:proofErr w:type="gramEnd"/>
+      <w:r>
+        <w:rPr>
+          <w:rFonts w:eastAsia="PMingLiU"/>
+          <w:lang w:eastAsia="zh-TW"/>
+        </w:rPr>
+        <w:t xml:space="preserve"> origin/master      #</w:t>
+      </w:r>
+      <w:r>
+        <w:rPr>
+          <w:rFonts w:eastAsia="PMingLiU"/>
+          <w:lang w:eastAsia="zh-TW"/>
+        </w:rPr>
+        <w:t>比较本地的仓库和远程参考的区别</w:t>
+      </w:r>
+    </w:p>
+    <w:p>
+      <w:pPr>
+        <w:rPr>
+          <w:rFonts w:eastAsia="PMingLiU"/>
+          <w:lang w:eastAsia="zh-TW"/>
+        </w:rPr>
+      </w:pPr>
+      <w:r>
+        <w:rPr>
+          <w:rFonts w:eastAsia="PMingLiU"/>
+          <w:lang w:eastAsia="zh-TW"/>
+        </w:rPr>
+        <w:t>$ git merge origin/master                #</w:t>
+      </w:r>
+      <w:r>
+        <w:rPr>
+          <w:rFonts w:eastAsia="PMingLiU"/>
+          <w:lang w:eastAsia="zh-TW"/>
+        </w:rPr>
+        <w:t>把远程下载下来的代码合并到本地仓库，远程的和本地的合并</w:t>
+      </w:r>
+    </w:p>
+    <w:p>
+      <w:pPr>
+        <w:rPr>
+          <w:rFonts w:eastAsia="PMingLiU"/>
+          <w:lang w:eastAsia="zh-TW"/>
+        </w:rPr>
+      </w:pPr>
+      <w:r>
+        <w:rPr>
+          <w:rFonts w:eastAsia="PMingLiU"/>
+          <w:lang w:eastAsia="zh-TW"/>
+        </w:rPr>
+        <w:t xml:space="preserve"># </w:t>
+      </w:r>
+      <w:r>
+        <w:rPr>
+          <w:rFonts w:eastAsia="PMingLiU"/>
+          <w:lang w:eastAsia="zh-TW"/>
+        </w:rPr>
+        <w:t>方法二</w:t>
+      </w:r>
+    </w:p>
+    <w:p>
+      <w:pPr>
+        <w:rPr>
+          <w:rFonts w:eastAsia="PMingLiU"/>
+          <w:lang w:eastAsia="zh-TW"/>
+        </w:rPr>
+      </w:pPr>
+      <w:r>
+        <w:rPr>
+          <w:rFonts w:eastAsia="PMingLiU"/>
+          <w:lang w:eastAsia="zh-TW"/>
+        </w:rPr>
+        <w:t xml:space="preserve">$ git fetch origin </w:t>
+      </w:r>
+      <w:proofErr w:type="spellStart"/>
+      <w:r>
+        <w:rPr>
+          <w:rFonts w:eastAsia="PMingLiU"/>
+          <w:lang w:eastAsia="zh-TW"/>
+        </w:rPr>
+        <w:t>master:temp</w:t>
+      </w:r>
+      <w:proofErr w:type="spellEnd"/>
+      <w:r>
+        <w:rPr>
+          <w:rFonts w:eastAsia="PMingLiU"/>
+          <w:lang w:eastAsia="zh-TW"/>
+        </w:rPr>
+        <w:t xml:space="preserve">           #</w:t>
+      </w:r>
+      <w:r>
+        <w:rPr>
+          <w:rFonts w:eastAsia="PMingLiU"/>
+          <w:lang w:eastAsia="zh-TW"/>
+        </w:rPr>
+        <w:t>从远程的</w:t>
+      </w:r>
+      <w:r>
+        <w:rPr>
+          <w:rFonts w:eastAsia="PMingLiU"/>
+          <w:lang w:eastAsia="zh-TW"/>
+        </w:rPr>
+        <w:t>origin</w:t>
+      </w:r>
+      <w:r>
+        <w:rPr>
+          <w:rFonts w:eastAsia="PMingLiU"/>
+          <w:lang w:eastAsia="zh-TW"/>
+        </w:rPr>
+        <w:t>仓库的</w:t>
+      </w:r>
+      <w:r>
+        <w:rPr>
+          <w:rFonts w:eastAsia="PMingLiU"/>
+          <w:lang w:eastAsia="zh-TW"/>
+        </w:rPr>
+        <w:t>master</w:t>
+      </w:r>
+      <w:r>
+        <w:rPr>
+          <w:rFonts w:eastAsia="PMingLiU"/>
+          <w:lang w:eastAsia="zh-TW"/>
+        </w:rPr>
+        <w:t>分支下载到本地并新建一个分支</w:t>
+      </w:r>
+      <w:r>
+        <w:rPr>
+          <w:rFonts w:eastAsia="PMingLiU"/>
+          <w:lang w:eastAsia="zh-TW"/>
+        </w:rPr>
+        <w:t>temp</w:t>
+      </w:r>
+    </w:p>
+    <w:p>
+      <w:pPr>
+        <w:rPr>
+          <w:rFonts w:eastAsia="PMingLiU"/>
+          <w:lang w:eastAsia="zh-TW"/>
+        </w:rPr>
+      </w:pPr>
+      <w:r>
+        <w:rPr>
+          <w:rFonts w:eastAsia="PMingLiU"/>
+          <w:lang w:eastAsia="zh-TW"/>
+        </w:rPr>
+        <w:t>$ git diff temp                          #</w:t>
+      </w:r>
+      <w:r>
+        <w:rPr>
+          <w:rFonts w:eastAsia="PMingLiU"/>
+          <w:lang w:eastAsia="zh-TW"/>
+        </w:rPr>
+        <w:t>比较</w:t>
+      </w:r>
+      <w:r>
+        <w:rPr>
+          <w:rFonts w:eastAsia="PMingLiU"/>
+          <w:lang w:eastAsia="zh-TW"/>
+        </w:rPr>
+        <w:t>master</w:t>
+      </w:r>
+      <w:r>
+        <w:rPr>
+          <w:rFonts w:eastAsia="PMingLiU"/>
+          <w:lang w:eastAsia="zh-TW"/>
+        </w:rPr>
+        <w:t>分支和</w:t>
+      </w:r>
+      <w:r>
+        <w:rPr>
+          <w:rFonts w:eastAsia="PMingLiU"/>
+          <w:lang w:eastAsia="zh-TW"/>
+        </w:rPr>
+        <w:t>temp</w:t>
+      </w:r>
+      <w:r>
+        <w:rPr>
+          <w:rFonts w:eastAsia="PMingLiU"/>
+          <w:lang w:eastAsia="zh-TW"/>
+        </w:rPr>
+        <w:t>分支的不同</w:t>
+      </w:r>
+    </w:p>
+    <w:p>
+      <w:pPr>
+        <w:rPr>
+          <w:rFonts w:eastAsia="PMingLiU"/>
+          <w:lang w:eastAsia="zh-TW"/>
+        </w:rPr>
+      </w:pPr>
+      <w:r>
+        <w:rPr>
+          <w:rFonts w:eastAsia="PMingLiU"/>
+          <w:lang w:eastAsia="zh-TW"/>
+        </w:rPr>
+        <w:t>$ git merge temp                         #</w:t>
+      </w:r>
+      <w:r>
+        <w:rPr>
+          <w:rFonts w:eastAsia="PMingLiU"/>
+          <w:lang w:eastAsia="zh-TW"/>
+        </w:rPr>
+        <w:t>合并</w:t>
+      </w:r>
+      <w:r>
+        <w:rPr>
+          <w:rFonts w:eastAsia="PMingLiU"/>
+          <w:lang w:eastAsia="zh-TW"/>
+        </w:rPr>
+        <w:t>temp</w:t>
+      </w:r>
+      <w:r>
+        <w:rPr>
+          <w:rFonts w:eastAsia="PMingLiU"/>
+          <w:lang w:eastAsia="zh-TW"/>
+        </w:rPr>
+        <w:t>分支到</w:t>
+      </w:r>
+      <w:r>
+        <w:rPr>
+          <w:rFonts w:eastAsia="PMingLiU"/>
+          <w:lang w:eastAsia="zh-TW"/>
+        </w:rPr>
+        <w:t>master</w:t>
+      </w:r>
+      <w:r>
+        <w:rPr>
+          <w:rFonts w:eastAsia="PMingLiU"/>
+          <w:lang w:eastAsia="zh-TW"/>
+        </w:rPr>
+        <w:t>分支</w:t>
+      </w:r>
+    </w:p>
+    <w:p>
+      <w:pPr>
+        <w:rPr>
+          <w:rFonts w:eastAsia="PMingLiU"/>
+          <w:lang w:eastAsia="zh-TW"/>
+        </w:rPr>
+      </w:pPr>
+      <w:r>
+        <w:rPr>
+          <w:rFonts w:eastAsia="PMingLiU"/>
+          <w:lang w:eastAsia="zh-TW"/>
+        </w:rPr>
+        <w:t>$ git branch -d temp                     #</w:t>
+      </w:r>
+      <w:r>
+        <w:rPr>
+          <w:rFonts w:eastAsia="PMingLiU"/>
+          <w:lang w:eastAsia="zh-TW"/>
+        </w:rPr>
+        <w:t>删除</w:t>
+      </w:r>
+      <w:r>
+        <w:rPr>
+          <w:rFonts w:eastAsia="PMingLiU"/>
+          <w:lang w:eastAsia="zh-TW"/>
+        </w:rPr>
+        <w:t>temp</w:t>
+      </w:r>
+    </w:p>
+    <w:p>
+      <w:pPr>
+        <w:rPr>
+          <w:rFonts w:eastAsia="PMingLiU" w:hint="eastAsia"/>
+          <w:lang w:eastAsia="zh-TW"/>
+        </w:rPr>
+      </w:pPr>
     </w:p>
     <w:sectPr>
       <w:pgSz w:w="11906" w:h="16838"/>
@@ -2529,7 +4208,7 @@
 </file>
 
 <file path=word/endnotes.xml><?xml version="1.0" encoding="utf-8"?>
-<w:endnotes xmlns:wpc="http://schemas.microsoft.com/office/word/2010/wordprocessingCanvas" xmlns:cx="http://schemas.microsoft.com/office/drawing/2014/chartex" xmlns:cx1="http://schemas.microsoft.com/office/drawing/2015/9/8/chartex" xmlns:cx2="http://schemas.microsoft.com/office/drawing/2015/10/21/chartex" xmlns:cx3="http://schemas.microsoft.com/office/drawing/2016/5/9/chartex" xmlns:cx4="http://schemas.microsoft.com/office/drawing/2016/5/10/chartex" xmlns:cx5="http://schemas.microsoft.com/office/drawing/2016/5/11/chartex" xmlns:cx6="http://schemas.microsoft.com/office/drawing/2016/5/12/chartex" xmlns:cx7="http://schemas.microsoft.com/office/drawing/2016/5/13/chartex" xmlns:cx8="http://schemas.microsoft.com/office/drawing/2016/5/14/chartex" xmlns:mc="http://schemas.openxmlformats.org/markup-compatibility/2006" xmlns:aink="http://schemas.microsoft.com/office/drawing/2016/ink" xmlns:am3d="http://schemas.microsoft.com/office/drawing/2017/model3d" xmlns:o="urn:schemas-microsoft-com:office:office" xmlns:r="http://schemas.openxmlformats.org/officeDocument/2006/relationships" xmlns:m="http://schemas.openxmlformats.org/officeDocument/2006/math" xmlns:v="urn:schemas-microsoft-com:vml" xmlns:wp14="http://schemas.microsoft.com/office/word/2010/wordprocessingDrawing" xmlns:wp="http://schemas.openxmlformats.org/drawingml/2006/wordprocessingDrawing" xmlns:w10="urn:schemas-microsoft-com:office:word" xmlns:w="http://schemas.openxmlformats.org/wordprocessingml/2006/main" xmlns:w14="http://schemas.microsoft.com/office/word/2010/wordml" xmlns:w15="http://schemas.microsoft.com/office/word/2012/wordml" xmlns:w16cid="http://schemas.microsoft.com/office/word/2016/wordml/cid" xmlns:w16se="http://schemas.microsoft.com/office/word/2015/wordml/symex" xmlns:wpg="http://schemas.microsoft.com/office/word/2010/wordprocessingGroup" xmlns:wpi="http://schemas.microsoft.com/office/word/2010/wordprocessingInk" xmlns:wne="http://schemas.microsoft.com/office/word/2006/wordml" xmlns:wps="http://schemas.microsoft.com/office/word/2010/wordprocessingShape" mc:Ignorable="w14 w15 w16se w16cid wp14">
+<w:endnotes xmlns:wpc="http://schemas.microsoft.com/office/word/2010/wordprocessingCanvas" xmlns:cx="http://schemas.microsoft.com/office/drawing/2014/chartex" xmlns:cx1="http://schemas.microsoft.com/office/drawing/2015/9/8/chartex" xmlns:cx2="http://schemas.microsoft.com/office/drawing/2015/10/21/chartex" xmlns:cx3="http://schemas.microsoft.com/office/drawing/2016/5/9/chartex" xmlns:cx4="http://schemas.microsoft.com/office/drawing/2016/5/10/chartex" xmlns:cx5="http://schemas.microsoft.com/office/drawing/2016/5/11/chartex" xmlns:cx6="http://schemas.microsoft.com/office/drawing/2016/5/12/chartex" xmlns:cx7="http://schemas.microsoft.com/office/drawing/2016/5/13/chartex" xmlns:cx8="http://schemas.microsoft.com/office/drawing/2016/5/14/chartex" xmlns:mc="http://schemas.openxmlformats.org/markup-compatibility/2006" xmlns:aink="http://schemas.microsoft.com/office/drawing/2016/ink" xmlns:am3d="http://schemas.microsoft.com/office/drawing/2017/model3d" xmlns:o="urn:schemas-microsoft-com:office:office" xmlns:r="http://schemas.openxmlformats.org/officeDocument/2006/relationships" xmlns:m="http://schemas.openxmlformats.org/officeDocument/2006/math" xmlns:v="urn:schemas-microsoft-com:vml" xmlns:wp14="http://schemas.microsoft.com/office/word/2010/wordprocessingDrawing" xmlns:wp="http://schemas.openxmlformats.org/drawingml/2006/wordprocessingDrawing" xmlns:w10="urn:schemas-microsoft-com:office:word" xmlns:w="http://schemas.openxmlformats.org/wordprocessingml/2006/main" xmlns:w14="http://schemas.microsoft.com/office/word/2010/wordml" xmlns:w15="http://schemas.microsoft.com/office/word/2012/wordml" xmlns:w16cex="http://schemas.microsoft.com/office/word/2018/wordml/cex" xmlns:w16cid="http://schemas.microsoft.com/office/word/2016/wordml/cid" xmlns:w16="http://schemas.microsoft.com/office/word/2018/wordml" xmlns:w16sdtdh="http://schemas.microsoft.com/office/word/2020/wordml/sdtdatahash" xmlns:w16se="http://schemas.microsoft.com/office/word/2015/wordml/symex" xmlns:wpg="http://schemas.microsoft.com/office/word/2010/wordprocessingGroup" xmlns:wpi="http://schemas.microsoft.com/office/word/2010/wordprocessingInk" xmlns:wne="http://schemas.microsoft.com/office/word/2006/wordml" xmlns:wps="http://schemas.microsoft.com/office/word/2010/wordprocessingShape" mc:Ignorable="w14 w15 w16se w16cid w16 w16cex w16sdtdh wp14">
   <w:endnote w:type="separator" w:id="-1">
     <w:p>
       <w:r>
@@ -2548,7 +4227,7 @@
 </file>
 
 <file path=word/footnotes.xml><?xml version="1.0" encoding="utf-8"?>
-<w:footnotes xmlns:wpc="http://schemas.microsoft.com/office/word/2010/wordprocessingCanvas" xmlns:cx="http://schemas.microsoft.com/office/drawing/2014/chartex" xmlns:cx1="http://schemas.microsoft.com/office/drawing/2015/9/8/chartex" xmlns:cx2="http://schemas.microsoft.com/office/drawing/2015/10/21/chartex" xmlns:cx3="http://schemas.microsoft.com/office/drawing/2016/5/9/chartex" xmlns:cx4="http://schemas.microsoft.com/office/drawing/2016/5/10/chartex" xmlns:cx5="http://schemas.microsoft.com/office/drawing/2016/5/11/chartex" xmlns:cx6="http://schemas.microsoft.com/office/drawing/2016/5/12/chartex" xmlns:cx7="http://schemas.microsoft.com/office/drawing/2016/5/13/chartex" xmlns:cx8="http://schemas.microsoft.com/office/drawing/2016/5/14/chartex" xmlns:mc="http://schemas.openxmlformats.org/markup-compatibility/2006" xmlns:aink="http://schemas.microsoft.com/office/drawing/2016/ink" xmlns:am3d="http://schemas.microsoft.com/office/drawing/2017/model3d" xmlns:o="urn:schemas-microsoft-com:office:office" xmlns:r="http://schemas.openxmlformats.org/officeDocument/2006/relationships" xmlns:m="http://schemas.openxmlformats.org/officeDocument/2006/math" xmlns:v="urn:schemas-microsoft-com:vml" xmlns:wp14="http://schemas.microsoft.com/office/word/2010/wordprocessingDrawing" xmlns:wp="http://schemas.openxmlformats.org/drawingml/2006/wordprocessingDrawing" xmlns:w10="urn:schemas-microsoft-com:office:word" xmlns:w="http://schemas.openxmlformats.org/wordprocessingml/2006/main" xmlns:w14="http://schemas.microsoft.com/office/word/2010/wordml" xmlns:w15="http://schemas.microsoft.com/office/word/2012/wordml" xmlns:w16cid="http://schemas.microsoft.com/office/word/2016/wordml/cid" xmlns:w16se="http://schemas.microsoft.com/office/word/2015/wordml/symex" xmlns:wpg="http://schemas.microsoft.com/office/word/2010/wordprocessingGroup" xmlns:wpi="http://schemas.microsoft.com/office/word/2010/wordprocessingInk" xmlns:wne="http://schemas.microsoft.com/office/word/2006/wordml" xmlns:wps="http://schemas.microsoft.com/office/word/2010/wordprocessingShape" mc:Ignorable="w14 w15 w16se w16cid wp14">
+<w:footnotes xmlns:wpc="http://schemas.microsoft.com/office/word/2010/wordprocessingCanvas" xmlns:cx="http://schemas.microsoft.com/office/drawing/2014/chartex" xmlns:cx1="http://schemas.microsoft.com/office/drawing/2015/9/8/chartex" xmlns:cx2="http://schemas.microsoft.com/office/drawing/2015/10/21/chartex" xmlns:cx3="http://schemas.microsoft.com/office/drawing/2016/5/9/chartex" xmlns:cx4="http://schemas.microsoft.com/office/drawing/2016/5/10/chartex" xmlns:cx5="http://schemas.microsoft.com/office/drawing/2016/5/11/chartex" xmlns:cx6="http://schemas.microsoft.com/office/drawing/2016/5/12/chartex" xmlns:cx7="http://schemas.microsoft.com/office/drawing/2016/5/13/chartex" xmlns:cx8="http://schemas.microsoft.com/office/drawing/2016/5/14/chartex" xmlns:mc="http://schemas.openxmlformats.org/markup-compatibility/2006" xmlns:aink="http://schemas.microsoft.com/office/drawing/2016/ink" xmlns:am3d="http://schemas.microsoft.com/office/drawing/2017/model3d" xmlns:o="urn:schemas-microsoft-com:office:office" xmlns:r="http://schemas.openxmlformats.org/officeDocument/2006/relationships" xmlns:m="http://schemas.openxmlformats.org/officeDocument/2006/math" xmlns:v="urn:schemas-microsoft-com:vml" xmlns:wp14="http://schemas.microsoft.com/office/word/2010/wordprocessingDrawing" xmlns:wp="http://schemas.openxmlformats.org/drawingml/2006/wordprocessingDrawing" xmlns:w10="urn:schemas-microsoft-com:office:word" xmlns:w="http://schemas.openxmlformats.org/wordprocessingml/2006/main" xmlns:w14="http://schemas.microsoft.com/office/word/2010/wordml" xmlns:w15="http://schemas.microsoft.com/office/word/2012/wordml" xmlns:w16cex="http://schemas.microsoft.com/office/word/2018/wordml/cex" xmlns:w16cid="http://schemas.microsoft.com/office/word/2016/wordml/cid" xmlns:w16="http://schemas.microsoft.com/office/word/2018/wordml" xmlns:w16sdtdh="http://schemas.microsoft.com/office/word/2020/wordml/sdtdatahash" xmlns:w16se="http://schemas.microsoft.com/office/word/2015/wordml/symex" xmlns:wpg="http://schemas.microsoft.com/office/word/2010/wordprocessingGroup" xmlns:wpi="http://schemas.microsoft.com/office/word/2010/wordprocessingInk" xmlns:wne="http://schemas.microsoft.com/office/word/2006/wordml" xmlns:wps="http://schemas.microsoft.com/office/word/2010/wordprocessingShape" mc:Ignorable="w14 w15 w16se w16cid w16 w16cex w16sdtdh wp14">
   <w:footnote w:type="separator" w:id="-1">
     <w:p>
       <w:r>
@@ -2567,7 +4246,7 @@
 </file>
 
 <file path=word/numbering.xml><?xml version="1.0" encoding="utf-8"?>
-<w:numbering xmlns:wpc="http://schemas.microsoft.com/office/word/2010/wordprocessingCanvas" xmlns:cx="http://schemas.microsoft.com/office/drawing/2014/chartex" xmlns:cx1="http://schemas.microsoft.com/office/drawing/2015/9/8/chartex" xmlns:cx2="http://schemas.microsoft.com/office/drawing/2015/10/21/chartex" xmlns:cx3="http://schemas.microsoft.com/office/drawing/2016/5/9/chartex" xmlns:cx4="http://schemas.microsoft.com/office/drawing/2016/5/10/chartex" xmlns:cx5="http://schemas.microsoft.com/office/drawing/2016/5/11/chartex" xmlns:cx6="http://schemas.microsoft.com/office/drawing/2016/5/12/chartex" xmlns:cx7="http://schemas.microsoft.com/office/drawing/2016/5/13/chartex" xmlns:cx8="http://schemas.microsoft.com/office/drawing/2016/5/14/chartex" xmlns:mc="http://schemas.openxmlformats.org/markup-compatibility/2006" xmlns:aink="http://schemas.microsoft.com/office/drawing/2016/ink" xmlns:am3d="http://schemas.microsoft.com/office/drawing/2017/model3d" xmlns:o="urn:schemas-microsoft-com:office:office" xmlns:r="http://schemas.openxmlformats.org/officeDocument/2006/relationships" xmlns:m="http://schemas.openxmlformats.org/officeDocument/2006/math" xmlns:v="urn:schemas-microsoft-com:vml" xmlns:wp14="http://schemas.microsoft.com/office/word/2010/wordprocessingDrawing" xmlns:wp="http://schemas.openxmlformats.org/drawingml/2006/wordprocessingDrawing" xmlns:w10="urn:schemas-microsoft-com:office:word" xmlns:w="http://schemas.openxmlformats.org/wordprocessingml/2006/main" xmlns:w14="http://schemas.microsoft.com/office/word/2010/wordml" xmlns:w15="http://schemas.microsoft.com/office/word/2012/wordml" xmlns:w16cid="http://schemas.microsoft.com/office/word/2016/wordml/cid" xmlns:w16se="http://schemas.microsoft.com/office/word/2015/wordml/symex" xmlns:wpg="http://schemas.microsoft.com/office/word/2010/wordprocessingGroup" xmlns:wpi="http://schemas.microsoft.com/office/word/2010/wordprocessingInk" xmlns:wne="http://schemas.microsoft.com/office/word/2006/wordml" xmlns:wps="http://schemas.microsoft.com/office/word/2010/wordprocessingShape" mc:Ignorable="w14 w15 w16se w16cid wp14">
+<w:numbering xmlns:wpc="http://schemas.microsoft.com/office/word/2010/wordprocessingCanvas" xmlns:cx="http://schemas.microsoft.com/office/drawing/2014/chartex" xmlns:cx1="http://schemas.microsoft.com/office/drawing/2015/9/8/chartex" xmlns:cx2="http://schemas.microsoft.com/office/drawing/2015/10/21/chartex" xmlns:cx3="http://schemas.microsoft.com/office/drawing/2016/5/9/chartex" xmlns:cx4="http://schemas.microsoft.com/office/drawing/2016/5/10/chartex" xmlns:cx5="http://schemas.microsoft.com/office/drawing/2016/5/11/chartex" xmlns:cx6="http://schemas.microsoft.com/office/drawing/2016/5/12/chartex" xmlns:cx7="http://schemas.microsoft.com/office/drawing/2016/5/13/chartex" xmlns:cx8="http://schemas.microsoft.com/office/drawing/2016/5/14/chartex" xmlns:mc="http://schemas.openxmlformats.org/markup-compatibility/2006" xmlns:aink="http://schemas.microsoft.com/office/drawing/2016/ink" xmlns:am3d="http://schemas.microsoft.com/office/drawing/2017/model3d" xmlns:o="urn:schemas-microsoft-com:office:office" xmlns:r="http://schemas.openxmlformats.org/officeDocument/2006/relationships" xmlns:m="http://schemas.openxmlformats.org/officeDocument/2006/math" xmlns:v="urn:schemas-microsoft-com:vml" xmlns:wp14="http://schemas.microsoft.com/office/word/2010/wordprocessingDrawing" xmlns:wp="http://schemas.openxmlformats.org/drawingml/2006/wordprocessingDrawing" xmlns:w10="urn:schemas-microsoft-com:office:word" xmlns:w="http://schemas.openxmlformats.org/wordprocessingml/2006/main" xmlns:w14="http://schemas.microsoft.com/office/word/2010/wordml" xmlns:w15="http://schemas.microsoft.com/office/word/2012/wordml" xmlns:w16cex="http://schemas.microsoft.com/office/word/2018/wordml/cex" xmlns:w16cid="http://schemas.microsoft.com/office/word/2016/wordml/cid" xmlns:w16="http://schemas.microsoft.com/office/word/2018/wordml" xmlns:w16sdtdh="http://schemas.microsoft.com/office/word/2020/wordml/sdtdatahash" xmlns:w16se="http://schemas.microsoft.com/office/word/2015/wordml/symex" xmlns:wpg="http://schemas.microsoft.com/office/word/2010/wordprocessingGroup" xmlns:wpi="http://schemas.microsoft.com/office/word/2010/wordprocessingInk" xmlns:wne="http://schemas.microsoft.com/office/word/2006/wordml" xmlns:wps="http://schemas.microsoft.com/office/word/2010/wordprocessingShape" mc:Ignorable="w14 w15 w16se w16cid w16 w16cex w16sdtdh wp14">
   <w:abstractNum w:abstractNumId="0" w15:restartNumberingAfterBreak="0">
     <w:nsid w:val="639B0073"/>
     <w:multiLevelType w:val="hybridMultilevel"/>
@@ -2688,7 +4367,7 @@
 </file>
 
 <file path=word/styles.xml><?xml version="1.0" encoding="utf-8"?>
-<w:styles xmlns:mc="http://schemas.openxmlformats.org/markup-compatibility/2006" xmlns:r="http://schemas.openxmlformats.org/officeDocument/2006/relationships" xmlns:w="http://schemas.openxmlformats.org/wordprocessingml/2006/main" xmlns:w14="http://schemas.microsoft.com/office/word/2010/wordml" xmlns:w15="http://schemas.microsoft.com/office/word/2012/wordml" xmlns:w16cid="http://schemas.microsoft.com/office/word/2016/wordml/cid" xmlns:w16se="http://schemas.microsoft.com/office/word/2015/wordml/symex" mc:Ignorable="w14 w15 w16se w16cid">
+<w:styles xmlns:mc="http://schemas.openxmlformats.org/markup-compatibility/2006" xmlns:r="http://schemas.openxmlformats.org/officeDocument/2006/relationships" xmlns:w="http://schemas.openxmlformats.org/wordprocessingml/2006/main" xmlns:w14="http://schemas.microsoft.com/office/word/2010/wordml" xmlns:w15="http://schemas.microsoft.com/office/word/2012/wordml" xmlns:w16cex="http://schemas.microsoft.com/office/word/2018/wordml/cex" xmlns:w16cid="http://schemas.microsoft.com/office/word/2016/wordml/cid" xmlns:w16="http://schemas.microsoft.com/office/word/2018/wordml" xmlns:w16sdtdh="http://schemas.microsoft.com/office/word/2020/wordml/sdtdatahash" xmlns:w16se="http://schemas.microsoft.com/office/word/2015/wordml/symex" mc:Ignorable="w14 w15 w16se w16cid w16 w16cex w16sdtdh">
   <w:docDefaults>
     <w:rPrDefault>
       <w:rPr>
@@ -3110,6 +4789,28 @@
       <w:szCs w:val="32"/>
     </w:rPr>
   </w:style>
+  <w:style w:type="paragraph" w:styleId="3">
+    <w:name w:val="heading 3"/>
+    <w:basedOn w:val="a"/>
+    <w:next w:val="a"/>
+    <w:link w:val="30"/>
+    <w:uiPriority w:val="9"/>
+    <w:unhideWhenUsed/>
+    <w:qFormat/>
+    <w:rsid w:val="005541CC"/>
+    <w:pPr>
+      <w:keepNext/>
+      <w:keepLines/>
+      <w:spacing w:before="260" w:after="260" w:line="416" w:lineRule="auto"/>
+      <w:outlineLvl w:val="2"/>
+    </w:pPr>
+    <w:rPr>
+      <w:b/>
+      <w:bCs/>
+      <w:sz w:val="32"/>
+      <w:szCs w:val="32"/>
+    </w:rPr>
+  </w:style>
   <w:style w:type="character" w:default="1" w:styleId="a0">
     <w:name w:val="Default Paragraph Font"/>
     <w:uiPriority w:val="1"/>
@@ -3283,6 +4984,19 @@
     <w:pPr>
       <w:ind w:firstLineChars="200" w:firstLine="420"/>
     </w:pPr>
+  </w:style>
+  <w:style w:type="character" w:customStyle="1" w:styleId="30">
+    <w:name w:val="标题 3 字符"/>
+    <w:basedOn w:val="a0"/>
+    <w:link w:val="3"/>
+    <w:uiPriority w:val="9"/>
+    <w:rsid w:val="005541CC"/>
+    <w:rPr>
+      <w:b/>
+      <w:bCs/>
+      <w:sz w:val="32"/>
+      <w:szCs w:val="32"/>
+    </w:rPr>
   </w:style>
 </w:styles>
 </file>

</xml_diff>